<commit_message>
got row colors to switch correctly evertime the table was resorted
</commit_message>
<xml_diff>
--- a/READ.docx
+++ b/READ.docx
@@ -35,7 +35,23 @@
           <w:rFonts w:ascii="Times New Roman" w:hAnsi="Times New Roman" w:cs="Times New Roman"/>
           <w:sz w:val="24"/>
         </w:rPr>
-        <w:t>Scale down the size of the button image files, they are unnecessarly large and thus take more time to load</w:t>
+        <w:t xml:space="preserve">Scale down the size of the button image files, they are </w:t>
+      </w:r>
+      <w:proofErr w:type="spellStart"/>
+      <w:r>
+        <w:rPr>
+          <w:rFonts w:ascii="Times New Roman" w:hAnsi="Times New Roman" w:cs="Times New Roman"/>
+          <w:sz w:val="24"/>
+        </w:rPr>
+        <w:t>unnecessarly</w:t>
+      </w:r>
+      <w:proofErr w:type="spellEnd"/>
+      <w:r>
+        <w:rPr>
+          <w:rFonts w:ascii="Times New Roman" w:hAnsi="Times New Roman" w:cs="Times New Roman"/>
+          <w:sz w:val="24"/>
+        </w:rPr>
+        <w:t xml:space="preserve"> large and thus take more time to load</w:t>
       </w:r>
     </w:p>
     <w:p>
@@ -57,8 +73,6 @@
         </w:rPr>
         <w:t>NOW YOU DON’T EVEN HAVE TO HAVE 2 PICTURES OF THE BUTTON</w:t>
       </w:r>
-      <w:bookmarkStart w:id="0" w:name="_GoBack"/>
-      <w:bookmarkEnd w:id="0"/>
     </w:p>
     <w:p>
       <w:pPr>
@@ -111,8 +125,17 @@
           <w:rFonts w:ascii="Times New Roman" w:hAnsi="Times New Roman" w:cs="Times New Roman"/>
           <w:sz w:val="24"/>
         </w:rPr>
-        <w:t>.dataTables_wrapper</w:t>
-      </w:r>
+        <w:t>.</w:t>
+      </w:r>
+      <w:proofErr w:type="spellStart"/>
+      <w:r>
+        <w:rPr>
+          <w:rFonts w:ascii="Times New Roman" w:hAnsi="Times New Roman" w:cs="Times New Roman"/>
+          <w:sz w:val="24"/>
+        </w:rPr>
+        <w:t>dataTables_wrapper</w:t>
+      </w:r>
+      <w:proofErr w:type="spellEnd"/>
       <w:r>
         <w:rPr>
           <w:rFonts w:ascii="Times New Roman" w:hAnsi="Times New Roman" w:cs="Times New Roman"/>
@@ -175,8 +198,190 @@
           <w:rFonts w:ascii="Times New Roman" w:hAnsi="Times New Roman" w:cs="Times New Roman"/>
           <w:sz w:val="24"/>
         </w:rPr>
-        <w:t>Zoom does not work in firefox and opera, refer to a link in bookmarks with a guy who made a plugin to handle this</w:t>
-      </w:r>
+        <w:t xml:space="preserve">Zoom does not work in </w:t>
+      </w:r>
+      <w:proofErr w:type="spellStart"/>
+      <w:r>
+        <w:rPr>
+          <w:rFonts w:ascii="Times New Roman" w:hAnsi="Times New Roman" w:cs="Times New Roman"/>
+          <w:sz w:val="24"/>
+        </w:rPr>
+        <w:t>firefox</w:t>
+      </w:r>
+      <w:proofErr w:type="spellEnd"/>
+      <w:r>
+        <w:rPr>
+          <w:rFonts w:ascii="Times New Roman" w:hAnsi="Times New Roman" w:cs="Times New Roman"/>
+          <w:sz w:val="24"/>
+        </w:rPr>
+        <w:t xml:space="preserve"> and opera, refer to a link in bookmarks with a guy who made a plugin to handle this</w:t>
+      </w:r>
+    </w:p>
+    <w:p>
+      <w:pPr>
+        <w:rPr>
+          <w:rFonts w:ascii="Times New Roman" w:hAnsi="Times New Roman" w:cs="Times New Roman"/>
+          <w:sz w:val="24"/>
+          <w:u w:val="single"/>
+        </w:rPr>
+      </w:pPr>
+    </w:p>
+    <w:p>
+      <w:pPr>
+        <w:rPr>
+          <w:rFonts w:ascii="Times New Roman" w:hAnsi="Times New Roman" w:cs="Times New Roman"/>
+          <w:sz w:val="24"/>
+          <w:u w:val="single"/>
+        </w:rPr>
+      </w:pPr>
+    </w:p>
+    <w:p>
+      <w:pPr>
+        <w:rPr>
+          <w:rFonts w:ascii="Times New Roman" w:hAnsi="Times New Roman" w:cs="Times New Roman"/>
+          <w:sz w:val="24"/>
+          <w:u w:val="single"/>
+        </w:rPr>
+      </w:pPr>
+    </w:p>
+    <w:p>
+      <w:pPr>
+        <w:rPr>
+          <w:rFonts w:ascii="Times New Roman" w:hAnsi="Times New Roman" w:cs="Times New Roman"/>
+          <w:sz w:val="24"/>
+        </w:rPr>
+      </w:pPr>
+      <w:r>
+        <w:rPr>
+          <w:rFonts w:ascii="Times New Roman" w:hAnsi="Times New Roman" w:cs="Times New Roman"/>
+          <w:sz w:val="24"/>
+        </w:rPr>
+        <w:t>Protocol</w:t>
+      </w:r>
+      <w:r>
+        <w:rPr>
+          <w:rFonts w:ascii="Times New Roman" w:hAnsi="Times New Roman" w:cs="Times New Roman"/>
+          <w:sz w:val="24"/>
+        </w:rPr>
+        <w:t xml:space="preserve"> F</w:t>
+      </w:r>
+      <w:r>
+        <w:rPr>
+          <w:rFonts w:ascii="Times New Roman" w:hAnsi="Times New Roman" w:cs="Times New Roman"/>
+          <w:sz w:val="24"/>
+        </w:rPr>
+        <w:t xml:space="preserve">or </w:t>
+      </w:r>
+      <w:r>
+        <w:rPr>
+          <w:rFonts w:ascii="Times New Roman" w:hAnsi="Times New Roman" w:cs="Times New Roman"/>
+          <w:sz w:val="24"/>
+        </w:rPr>
+        <w:t>M</w:t>
+      </w:r>
+      <w:r>
+        <w:rPr>
+          <w:rFonts w:ascii="Times New Roman" w:hAnsi="Times New Roman" w:cs="Times New Roman"/>
+          <w:sz w:val="24"/>
+        </w:rPr>
+        <w:t xml:space="preserve">odifying </w:t>
+      </w:r>
+      <w:r>
+        <w:rPr>
+          <w:rFonts w:ascii="Times New Roman" w:hAnsi="Times New Roman" w:cs="Times New Roman"/>
+          <w:sz w:val="24"/>
+        </w:rPr>
+        <w:t xml:space="preserve">Library </w:t>
+      </w:r>
+      <w:proofErr w:type="gramStart"/>
+      <w:r>
+        <w:rPr>
+          <w:rFonts w:ascii="Times New Roman" w:hAnsi="Times New Roman" w:cs="Times New Roman"/>
+          <w:sz w:val="24"/>
+        </w:rPr>
+        <w:t>F</w:t>
+      </w:r>
+      <w:r>
+        <w:rPr>
+          <w:rFonts w:ascii="Times New Roman" w:hAnsi="Times New Roman" w:cs="Times New Roman"/>
+          <w:sz w:val="24"/>
+        </w:rPr>
+        <w:t>iles</w:t>
+      </w:r>
+      <w:r>
+        <w:rPr>
+          <w:rFonts w:ascii="Times New Roman" w:hAnsi="Times New Roman" w:cs="Times New Roman"/>
+          <w:sz w:val="24"/>
+          <w:u w:val="single"/>
+        </w:rPr>
+        <w:t xml:space="preserve"> :</w:t>
+      </w:r>
+      <w:proofErr w:type="gramEnd"/>
+      <w:r>
+        <w:rPr>
+          <w:rFonts w:ascii="Times New Roman" w:hAnsi="Times New Roman" w:cs="Times New Roman"/>
+          <w:sz w:val="24"/>
+          <w:u w:val="single"/>
+        </w:rPr>
+        <w:t xml:space="preserve"> </w:t>
+      </w:r>
+      <w:r>
+        <w:rPr>
+          <w:rFonts w:ascii="Times New Roman" w:hAnsi="Times New Roman" w:cs="Times New Roman"/>
+          <w:sz w:val="24"/>
+        </w:rPr>
+        <w:t xml:space="preserve">you must put “MODIFIED BY AMIT SAXENA” at every section which is modified and </w:t>
+      </w:r>
+      <w:r>
+        <w:rPr>
+          <w:rFonts w:ascii="Times New Roman" w:hAnsi="Times New Roman" w:cs="Times New Roman"/>
+          <w:b/>
+          <w:sz w:val="24"/>
+        </w:rPr>
+        <w:t>document the modifications here</w:t>
+      </w:r>
+    </w:p>
+    <w:p>
+      <w:pPr>
+        <w:rPr>
+          <w:rFonts w:ascii="Times New Roman" w:hAnsi="Times New Roman" w:cs="Times New Roman"/>
+          <w:sz w:val="24"/>
+          <w:u w:val="single"/>
+        </w:rPr>
+      </w:pPr>
+      <w:r>
+        <w:rPr>
+          <w:rFonts w:ascii="Times New Roman" w:hAnsi="Times New Roman" w:cs="Times New Roman"/>
+          <w:sz w:val="24"/>
+          <w:u w:val="single"/>
+        </w:rPr>
+        <w:t>jquery.dataTables.css</w:t>
+      </w:r>
+    </w:p>
+    <w:p>
+      <w:pPr>
+        <w:pStyle w:val="ListParagraph"/>
+        <w:numPr>
+          <w:ilvl w:val="0"/>
+          <w:numId w:val="5"/>
+        </w:numPr>
+        <w:rPr>
+          <w:rFonts w:ascii="Times New Roman" w:hAnsi="Times New Roman" w:cs="Times New Roman"/>
+          <w:sz w:val="24"/>
+          <w:u w:val="single"/>
+        </w:rPr>
+      </w:pPr>
+    </w:p>
+    <w:p>
+      <w:pPr>
+        <w:rPr>
+          <w:rFonts w:ascii="Times New Roman" w:hAnsi="Times New Roman" w:cs="Times New Roman"/>
+          <w:sz w:val="24"/>
+          <w:u w:val="single"/>
+        </w:rPr>
+      </w:pPr>
+      <w:bookmarkStart w:id="0" w:name="_GoBack"/>
+      <w:bookmarkEnd w:id="0"/>
     </w:p>
     <w:sectPr>
       <w:pgSz w:w="12240" w:h="15840"/>
@@ -304,6 +509,118 @@
     </w:lvl>
   </w:abstractNum>
   <w:abstractNum w:abstractNumId="1">
+    <w:nsid w:val="4EEB58A5"/>
+    <w:multiLevelType w:val="hybridMultilevel"/>
+    <w:tmpl w:val="D4A45042"/>
+    <w:lvl w:ilvl="0" w:tplc="282CAA7C">
+      <w:numFmt w:val="bullet"/>
+      <w:lvlText w:val="-"/>
+      <w:lvlJc w:val="left"/>
+      <w:pPr>
+        <w:ind w:left="360" w:hanging="360"/>
+      </w:pPr>
+      <w:rPr>
+        <w:rFonts w:ascii="Times New Roman" w:eastAsiaTheme="minorHAnsi" w:hAnsi="Times New Roman" w:cs="Times New Roman" w:hint="default"/>
+      </w:rPr>
+    </w:lvl>
+    <w:lvl w:ilvl="1" w:tplc="04090003" w:tentative="1">
+      <w:start w:val="1"/>
+      <w:numFmt w:val="bullet"/>
+      <w:lvlText w:val="o"/>
+      <w:lvlJc w:val="left"/>
+      <w:pPr>
+        <w:ind w:left="1080" w:hanging="360"/>
+      </w:pPr>
+      <w:rPr>
+        <w:rFonts w:ascii="Courier New" w:hAnsi="Courier New" w:cs="Courier New" w:hint="default"/>
+      </w:rPr>
+    </w:lvl>
+    <w:lvl w:ilvl="2" w:tplc="04090005" w:tentative="1">
+      <w:start w:val="1"/>
+      <w:numFmt w:val="bullet"/>
+      <w:lvlText w:val=""/>
+      <w:lvlJc w:val="left"/>
+      <w:pPr>
+        <w:ind w:left="1800" w:hanging="360"/>
+      </w:pPr>
+      <w:rPr>
+        <w:rFonts w:ascii="Wingdings" w:hAnsi="Wingdings" w:hint="default"/>
+      </w:rPr>
+    </w:lvl>
+    <w:lvl w:ilvl="3" w:tplc="04090001" w:tentative="1">
+      <w:start w:val="1"/>
+      <w:numFmt w:val="bullet"/>
+      <w:lvlText w:val=""/>
+      <w:lvlJc w:val="left"/>
+      <w:pPr>
+        <w:ind w:left="2520" w:hanging="360"/>
+      </w:pPr>
+      <w:rPr>
+        <w:rFonts w:ascii="Symbol" w:hAnsi="Symbol" w:hint="default"/>
+      </w:rPr>
+    </w:lvl>
+    <w:lvl w:ilvl="4" w:tplc="04090003" w:tentative="1">
+      <w:start w:val="1"/>
+      <w:numFmt w:val="bullet"/>
+      <w:lvlText w:val="o"/>
+      <w:lvlJc w:val="left"/>
+      <w:pPr>
+        <w:ind w:left="3240" w:hanging="360"/>
+      </w:pPr>
+      <w:rPr>
+        <w:rFonts w:ascii="Courier New" w:hAnsi="Courier New" w:cs="Courier New" w:hint="default"/>
+      </w:rPr>
+    </w:lvl>
+    <w:lvl w:ilvl="5" w:tplc="04090005" w:tentative="1">
+      <w:start w:val="1"/>
+      <w:numFmt w:val="bullet"/>
+      <w:lvlText w:val=""/>
+      <w:lvlJc w:val="left"/>
+      <w:pPr>
+        <w:ind w:left="3960" w:hanging="360"/>
+      </w:pPr>
+      <w:rPr>
+        <w:rFonts w:ascii="Wingdings" w:hAnsi="Wingdings" w:hint="default"/>
+      </w:rPr>
+    </w:lvl>
+    <w:lvl w:ilvl="6" w:tplc="04090001" w:tentative="1">
+      <w:start w:val="1"/>
+      <w:numFmt w:val="bullet"/>
+      <w:lvlText w:val=""/>
+      <w:lvlJc w:val="left"/>
+      <w:pPr>
+        <w:ind w:left="4680" w:hanging="360"/>
+      </w:pPr>
+      <w:rPr>
+        <w:rFonts w:ascii="Symbol" w:hAnsi="Symbol" w:hint="default"/>
+      </w:rPr>
+    </w:lvl>
+    <w:lvl w:ilvl="7" w:tplc="04090003" w:tentative="1">
+      <w:start w:val="1"/>
+      <w:numFmt w:val="bullet"/>
+      <w:lvlText w:val="o"/>
+      <w:lvlJc w:val="left"/>
+      <w:pPr>
+        <w:ind w:left="5400" w:hanging="360"/>
+      </w:pPr>
+      <w:rPr>
+        <w:rFonts w:ascii="Courier New" w:hAnsi="Courier New" w:cs="Courier New" w:hint="default"/>
+      </w:rPr>
+    </w:lvl>
+    <w:lvl w:ilvl="8" w:tplc="04090005" w:tentative="1">
+      <w:start w:val="1"/>
+      <w:numFmt w:val="bullet"/>
+      <w:lvlText w:val=""/>
+      <w:lvlJc w:val="left"/>
+      <w:pPr>
+        <w:ind w:left="6120" w:hanging="360"/>
+      </w:pPr>
+      <w:rPr>
+        <w:rFonts w:ascii="Wingdings" w:hAnsi="Wingdings" w:hint="default"/>
+      </w:rPr>
+    </w:lvl>
+  </w:abstractNum>
+  <w:abstractNum w:abstractNumId="2">
     <w:nsid w:val="53B20C46"/>
     <w:multiLevelType w:val="hybridMultilevel"/>
     <w:tmpl w:val="A5C4E7EC"/>
@@ -415,7 +732,7 @@
       </w:rPr>
     </w:lvl>
   </w:abstractNum>
-  <w:abstractNum w:abstractNumId="2">
+  <w:abstractNum w:abstractNumId="3">
     <w:nsid w:val="54353F7E"/>
     <w:multiLevelType w:val="hybridMultilevel"/>
     <w:tmpl w:val="4A8A1006"/>
@@ -527,7 +844,7 @@
       </w:rPr>
     </w:lvl>
   </w:abstractNum>
-  <w:abstractNum w:abstractNumId="3">
+  <w:abstractNum w:abstractNumId="4">
     <w:nsid w:val="72E16C93"/>
     <w:multiLevelType w:val="hybridMultilevel"/>
     <w:tmpl w:val="BEB4937E"/>
@@ -640,15 +957,18 @@
     </w:lvl>
   </w:abstractNum>
   <w:num w:numId="1">
-    <w:abstractNumId w:val="3"/>
+    <w:abstractNumId w:val="4"/>
   </w:num>
   <w:num w:numId="2">
-    <w:abstractNumId w:val="2"/>
+    <w:abstractNumId w:val="3"/>
   </w:num>
   <w:num w:numId="3">
     <w:abstractNumId w:val="0"/>
   </w:num>
   <w:num w:numId="4">
+    <w:abstractNumId w:val="2"/>
+  </w:num>
+  <w:num w:numId="5">
     <w:abstractNumId w:val="1"/>
   </w:num>
 </w:numbering>

</xml_diff>

<commit_message>
saving work for now
</commit_message>
<xml_diff>
--- a/READ.docx
+++ b/READ.docx
@@ -71,8 +71,69 @@
           <w:rFonts w:ascii="Times New Roman" w:hAnsi="Times New Roman" w:cs="Times New Roman"/>
           <w:sz w:val="24"/>
         </w:rPr>
-        <w:t>NOW YOU DON’T EVEN HAVE TO HAVE 2 PICTURES OF THE BUTTON</w:t>
-      </w:r>
+        <w:t xml:space="preserve">Change all the </w:t>
+      </w:r>
+      <w:proofErr w:type="spellStart"/>
+      <w:r>
+        <w:rPr>
+          <w:rFonts w:ascii="Times New Roman" w:hAnsi="Times New Roman" w:cs="Times New Roman"/>
+          <w:sz w:val="24"/>
+        </w:rPr>
+        <w:t>webkit</w:t>
+      </w:r>
+      <w:proofErr w:type="spellEnd"/>
+      <w:r>
+        <w:rPr>
+          <w:rFonts w:ascii="Times New Roman" w:hAnsi="Times New Roman" w:cs="Times New Roman"/>
+          <w:sz w:val="24"/>
+        </w:rPr>
+        <w:t xml:space="preserve"> filters…to just the </w:t>
+      </w:r>
+      <w:proofErr w:type="spellStart"/>
+      <w:r>
+        <w:rPr>
+          <w:rFonts w:ascii="Times New Roman" w:hAnsi="Times New Roman" w:cs="Times New Roman"/>
+          <w:sz w:val="24"/>
+        </w:rPr>
+        <w:t>actuall</w:t>
+      </w:r>
+      <w:proofErr w:type="spellEnd"/>
+      <w:r>
+        <w:rPr>
+          <w:rFonts w:ascii="Times New Roman" w:hAnsi="Times New Roman" w:cs="Times New Roman"/>
+          <w:sz w:val="24"/>
+        </w:rPr>
+        <w:t xml:space="preserve"> colors they render for the ROW BACKGROUND COLORS</w:t>
+      </w:r>
+    </w:p>
+    <w:p>
+      <w:pPr>
+        <w:pStyle w:val="ListParagraph"/>
+        <w:numPr>
+          <w:ilvl w:val="0"/>
+          <w:numId w:val="6"/>
+        </w:numPr>
+        <w:rPr>
+          <w:rFonts w:ascii="Times New Roman" w:hAnsi="Times New Roman" w:cs="Times New Roman"/>
+          <w:sz w:val="24"/>
+        </w:rPr>
+      </w:pPr>
+      <w:r>
+        <w:rPr>
+          <w:rFonts w:ascii="Times New Roman" w:hAnsi="Times New Roman" w:cs="Times New Roman"/>
+          <w:sz w:val="24"/>
+        </w:rPr>
+        <w:t xml:space="preserve">Not all browsers support </w:t>
+      </w:r>
+      <w:proofErr w:type="spellStart"/>
+      <w:r>
+        <w:rPr>
+          <w:rFonts w:ascii="Times New Roman" w:hAnsi="Times New Roman" w:cs="Times New Roman"/>
+          <w:sz w:val="24"/>
+        </w:rPr>
+        <w:t>webkit</w:t>
+      </w:r>
+      <w:proofErr w:type="spellEnd"/>
     </w:p>
     <w:p>
       <w:pPr>
@@ -363,7 +424,7 @@
         <w:pStyle w:val="ListParagraph"/>
         <w:numPr>
           <w:ilvl w:val="0"/>
-          <w:numId w:val="5"/>
+          <w:numId w:val="2"/>
         </w:numPr>
         <w:rPr>
           <w:rFonts w:ascii="Times New Roman" w:hAnsi="Times New Roman" w:cs="Times New Roman"/>
@@ -371,17 +432,194 @@
           <w:u w:val="single"/>
         </w:rPr>
       </w:pPr>
+      <w:r>
+        <w:rPr>
+          <w:rFonts w:ascii="Times New Roman" w:hAnsi="Times New Roman" w:cs="Times New Roman"/>
+          <w:sz w:val="24"/>
+        </w:rPr>
+        <w:t>Didn’t modify anything</w:t>
+      </w:r>
     </w:p>
     <w:p>
       <w:pPr>
         <w:rPr>
           <w:rFonts w:ascii="Times New Roman" w:hAnsi="Times New Roman" w:cs="Times New Roman"/>
           <w:sz w:val="24"/>
+        </w:rPr>
+      </w:pPr>
+    </w:p>
+    <w:p>
+      <w:pPr>
+        <w:rPr>
+          <w:rFonts w:ascii="Times New Roman" w:hAnsi="Times New Roman" w:cs="Times New Roman"/>
+          <w:sz w:val="24"/>
+        </w:rPr>
+      </w:pPr>
+    </w:p>
+    <w:p>
+      <w:pPr>
+        <w:rPr>
+          <w:rFonts w:ascii="Times New Roman" w:hAnsi="Times New Roman" w:cs="Times New Roman"/>
+          <w:b/>
+          <w:sz w:val="24"/>
+        </w:rPr>
+      </w:pPr>
+      <w:r>
+        <w:rPr>
+          <w:rFonts w:ascii="Times New Roman" w:hAnsi="Times New Roman" w:cs="Times New Roman"/>
+          <w:sz w:val="24"/>
+        </w:rPr>
+        <w:t xml:space="preserve">A number of the API functions make the assumption that data storage it done on the client-side, rather than the server-side. As such functions such as </w:t>
+      </w:r>
+      <w:proofErr w:type="spellStart"/>
+      <w:r>
+        <w:rPr>
+          <w:rFonts w:ascii="Times New Roman" w:hAnsi="Times New Roman" w:cs="Times New Roman"/>
+          <w:sz w:val="24"/>
+        </w:rPr>
+        <w:t>fnAddData</w:t>
+      </w:r>
+      <w:proofErr w:type="spellEnd"/>
+      <w:r>
+        <w:rPr>
+          <w:rFonts w:ascii="Times New Roman" w:hAnsi="Times New Roman" w:cs="Times New Roman"/>
+          <w:sz w:val="24"/>
+        </w:rPr>
+        <w:t xml:space="preserve"> and </w:t>
+      </w:r>
+      <w:proofErr w:type="spellStart"/>
+      <w:r>
+        <w:rPr>
+          <w:rFonts w:ascii="Times New Roman" w:hAnsi="Times New Roman" w:cs="Times New Roman"/>
+          <w:sz w:val="24"/>
+        </w:rPr>
+        <w:t>fnDeleteRow</w:t>
+      </w:r>
+      <w:proofErr w:type="spellEnd"/>
+      <w:r>
+        <w:rPr>
+          <w:rFonts w:ascii="Times New Roman" w:hAnsi="Times New Roman" w:cs="Times New Roman"/>
+          <w:sz w:val="24"/>
+        </w:rPr>
+        <w:t xml:space="preserve"> will not </w:t>
+      </w:r>
+      <w:proofErr w:type="spellStart"/>
+      <w:r>
+        <w:rPr>
+          <w:rFonts w:ascii="Times New Roman" w:hAnsi="Times New Roman" w:cs="Times New Roman"/>
+          <w:sz w:val="24"/>
+        </w:rPr>
+        <w:t>effect</w:t>
+      </w:r>
+      <w:proofErr w:type="spellEnd"/>
+      <w:r>
+        <w:rPr>
+          <w:rFonts w:ascii="Times New Roman" w:hAnsi="Times New Roman" w:cs="Times New Roman"/>
+          <w:sz w:val="24"/>
+        </w:rPr>
+        <w:t xml:space="preserve"> the data held on your database. Indeed </w:t>
+      </w:r>
+      <w:proofErr w:type="spellStart"/>
+      <w:r>
+        <w:rPr>
+          <w:rFonts w:ascii="Times New Roman" w:hAnsi="Times New Roman" w:cs="Times New Roman"/>
+          <w:sz w:val="24"/>
+        </w:rPr>
+        <w:t>DataTables</w:t>
+      </w:r>
+      <w:proofErr w:type="spellEnd"/>
+      <w:r>
+        <w:rPr>
+          <w:rFonts w:ascii="Times New Roman" w:hAnsi="Times New Roman" w:cs="Times New Roman"/>
+          <w:sz w:val="24"/>
+        </w:rPr>
+        <w:t xml:space="preserve"> does not know if you are even using a database! </w:t>
+      </w:r>
+      <w:r>
+        <w:rPr>
+          <w:rFonts w:ascii="Times New Roman" w:hAnsi="Times New Roman" w:cs="Times New Roman"/>
+          <w:b/>
+          <w:sz w:val="24"/>
+        </w:rPr>
+        <w:t>As such, you must make the required calls to the server to manipulate your data as required, and then simply redraw the table (</w:t>
+      </w:r>
+      <w:proofErr w:type="spellStart"/>
+      <w:r>
+        <w:rPr>
+          <w:rFonts w:ascii="Times New Roman" w:hAnsi="Times New Roman" w:cs="Times New Roman"/>
+          <w:b/>
+          <w:sz w:val="24"/>
+        </w:rPr>
+        <w:t>fnDraw</w:t>
+      </w:r>
+      <w:proofErr w:type="spellEnd"/>
+      <w:r>
+        <w:rPr>
+          <w:rFonts w:ascii="Times New Roman" w:hAnsi="Times New Roman" w:cs="Times New Roman"/>
+          <w:b/>
+          <w:sz w:val="24"/>
+        </w:rPr>
+        <w:t>) to view the new data.</w:t>
+      </w:r>
+      <w:r>
+        <w:rPr>
+          <w:rFonts w:ascii="Times New Roman" w:hAnsi="Times New Roman" w:cs="Times New Roman"/>
+          <w:b/>
+          <w:sz w:val="24"/>
+        </w:rPr>
+        <w:t>’</w:t>
+      </w:r>
+    </w:p>
+    <w:p>
+      <w:pPr>
+        <w:pStyle w:val="ListParagraph"/>
+        <w:numPr>
+          <w:ilvl w:val="0"/>
+          <w:numId w:val="3"/>
+        </w:numPr>
+        <w:rPr>
+          <w:rFonts w:ascii="Times New Roman" w:hAnsi="Times New Roman" w:cs="Times New Roman"/>
+          <w:sz w:val="24"/>
           <w:u w:val="single"/>
         </w:rPr>
       </w:pPr>
+      <w:r>
+        <w:rPr>
+          <w:rFonts w:ascii="Times New Roman" w:hAnsi="Times New Roman" w:cs="Times New Roman"/>
+          <w:sz w:val="24"/>
+        </w:rPr>
+        <w:t xml:space="preserve">in order for this to work, you must set </w:t>
+      </w:r>
+      <w:r>
+        <w:rPr>
+          <w:rFonts w:ascii="Times New Roman" w:hAnsi="Times New Roman" w:cs="Times New Roman"/>
+          <w:sz w:val="24"/>
+        </w:rPr>
+        <w:t>server</w:t>
+      </w:r>
       <w:bookmarkStart w:id="0" w:name="_GoBack"/>
       <w:bookmarkEnd w:id="0"/>
+      <w:r>
+        <w:rPr>
+          <w:rFonts w:ascii="Times New Roman" w:hAnsi="Times New Roman" w:cs="Times New Roman"/>
+          <w:sz w:val="24"/>
+        </w:rPr>
+        <w:t>side</w:t>
+      </w:r>
+      <w:r>
+        <w:rPr>
+          <w:rFonts w:ascii="Times New Roman" w:hAnsi="Times New Roman" w:cs="Times New Roman"/>
+          <w:sz w:val="24"/>
+        </w:rPr>
+        <w:t xml:space="preserve"> : true in the data table </w:t>
+      </w:r>
+      <w:r>
+        <w:rPr>
+          <w:rFonts w:ascii="Times New Roman" w:hAnsi="Times New Roman" w:cs="Times New Roman"/>
+          <w:sz w:val="24"/>
+        </w:rPr>
+        <w:t>initialization</w:t>
+      </w:r>
     </w:p>
     <w:sectPr>
       <w:pgSz w:w="12240" w:h="15840"/>
@@ -411,7 +649,7 @@
         <w:u w:val="none"/>
       </w:rPr>
     </w:lvl>
-    <w:lvl w:ilvl="1" w:tplc="04090003" w:tentative="1">
+    <w:lvl w:ilvl="1" w:tplc="04090003">
       <w:start w:val="1"/>
       <w:numFmt w:val="bullet"/>
       <w:lvlText w:val="o"/>
@@ -509,6 +747,118 @@
     </w:lvl>
   </w:abstractNum>
   <w:abstractNum w:abstractNumId="1">
+    <w:nsid w:val="154D66CE"/>
+    <w:multiLevelType w:val="hybridMultilevel"/>
+    <w:tmpl w:val="D800FDDC"/>
+    <w:lvl w:ilvl="0" w:tplc="F8C6855E">
+      <w:numFmt w:val="bullet"/>
+      <w:lvlText w:val="-"/>
+      <w:lvlJc w:val="left"/>
+      <w:pPr>
+        <w:ind w:left="720" w:hanging="360"/>
+      </w:pPr>
+      <w:rPr>
+        <w:rFonts w:ascii="Times New Roman" w:eastAsiaTheme="minorHAnsi" w:hAnsi="Times New Roman" w:cs="Times New Roman" w:hint="default"/>
+      </w:rPr>
+    </w:lvl>
+    <w:lvl w:ilvl="1" w:tplc="04090003" w:tentative="1">
+      <w:start w:val="1"/>
+      <w:numFmt w:val="bullet"/>
+      <w:lvlText w:val="o"/>
+      <w:lvlJc w:val="left"/>
+      <w:pPr>
+        <w:ind w:left="1440" w:hanging="360"/>
+      </w:pPr>
+      <w:rPr>
+        <w:rFonts w:ascii="Courier New" w:hAnsi="Courier New" w:cs="Courier New" w:hint="default"/>
+      </w:rPr>
+    </w:lvl>
+    <w:lvl w:ilvl="2" w:tplc="04090005" w:tentative="1">
+      <w:start w:val="1"/>
+      <w:numFmt w:val="bullet"/>
+      <w:lvlText w:val=""/>
+      <w:lvlJc w:val="left"/>
+      <w:pPr>
+        <w:ind w:left="2160" w:hanging="360"/>
+      </w:pPr>
+      <w:rPr>
+        <w:rFonts w:ascii="Wingdings" w:hAnsi="Wingdings" w:hint="default"/>
+      </w:rPr>
+    </w:lvl>
+    <w:lvl w:ilvl="3" w:tplc="04090001" w:tentative="1">
+      <w:start w:val="1"/>
+      <w:numFmt w:val="bullet"/>
+      <w:lvlText w:val=""/>
+      <w:lvlJc w:val="left"/>
+      <w:pPr>
+        <w:ind w:left="2880" w:hanging="360"/>
+      </w:pPr>
+      <w:rPr>
+        <w:rFonts w:ascii="Symbol" w:hAnsi="Symbol" w:hint="default"/>
+      </w:rPr>
+    </w:lvl>
+    <w:lvl w:ilvl="4" w:tplc="04090003" w:tentative="1">
+      <w:start w:val="1"/>
+      <w:numFmt w:val="bullet"/>
+      <w:lvlText w:val="o"/>
+      <w:lvlJc w:val="left"/>
+      <w:pPr>
+        <w:ind w:left="3600" w:hanging="360"/>
+      </w:pPr>
+      <w:rPr>
+        <w:rFonts w:ascii="Courier New" w:hAnsi="Courier New" w:cs="Courier New" w:hint="default"/>
+      </w:rPr>
+    </w:lvl>
+    <w:lvl w:ilvl="5" w:tplc="04090005" w:tentative="1">
+      <w:start w:val="1"/>
+      <w:numFmt w:val="bullet"/>
+      <w:lvlText w:val=""/>
+      <w:lvlJc w:val="left"/>
+      <w:pPr>
+        <w:ind w:left="4320" w:hanging="360"/>
+      </w:pPr>
+      <w:rPr>
+        <w:rFonts w:ascii="Wingdings" w:hAnsi="Wingdings" w:hint="default"/>
+      </w:rPr>
+    </w:lvl>
+    <w:lvl w:ilvl="6" w:tplc="04090001" w:tentative="1">
+      <w:start w:val="1"/>
+      <w:numFmt w:val="bullet"/>
+      <w:lvlText w:val=""/>
+      <w:lvlJc w:val="left"/>
+      <w:pPr>
+        <w:ind w:left="5040" w:hanging="360"/>
+      </w:pPr>
+      <w:rPr>
+        <w:rFonts w:ascii="Symbol" w:hAnsi="Symbol" w:hint="default"/>
+      </w:rPr>
+    </w:lvl>
+    <w:lvl w:ilvl="7" w:tplc="04090003" w:tentative="1">
+      <w:start w:val="1"/>
+      <w:numFmt w:val="bullet"/>
+      <w:lvlText w:val="o"/>
+      <w:lvlJc w:val="left"/>
+      <w:pPr>
+        <w:ind w:left="5760" w:hanging="360"/>
+      </w:pPr>
+      <w:rPr>
+        <w:rFonts w:ascii="Courier New" w:hAnsi="Courier New" w:cs="Courier New" w:hint="default"/>
+      </w:rPr>
+    </w:lvl>
+    <w:lvl w:ilvl="8" w:tplc="04090005" w:tentative="1">
+      <w:start w:val="1"/>
+      <w:numFmt w:val="bullet"/>
+      <w:lvlText w:val=""/>
+      <w:lvlJc w:val="left"/>
+      <w:pPr>
+        <w:ind w:left="6480" w:hanging="360"/>
+      </w:pPr>
+      <w:rPr>
+        <w:rFonts w:ascii="Wingdings" w:hAnsi="Wingdings" w:hint="default"/>
+      </w:rPr>
+    </w:lvl>
+  </w:abstractNum>
+  <w:abstractNum w:abstractNumId="2">
     <w:nsid w:val="4EEB58A5"/>
     <w:multiLevelType w:val="hybridMultilevel"/>
     <w:tmpl w:val="D4A45042"/>
@@ -620,7 +970,7 @@
       </w:rPr>
     </w:lvl>
   </w:abstractNum>
-  <w:abstractNum w:abstractNumId="2">
+  <w:abstractNum w:abstractNumId="3">
     <w:nsid w:val="53B20C46"/>
     <w:multiLevelType w:val="hybridMultilevel"/>
     <w:tmpl w:val="A5C4E7EC"/>
@@ -732,7 +1082,7 @@
       </w:rPr>
     </w:lvl>
   </w:abstractNum>
-  <w:abstractNum w:abstractNumId="3">
+  <w:abstractNum w:abstractNumId="4">
     <w:nsid w:val="54353F7E"/>
     <w:multiLevelType w:val="hybridMultilevel"/>
     <w:tmpl w:val="4A8A1006"/>
@@ -844,7 +1194,7 @@
       </w:rPr>
     </w:lvl>
   </w:abstractNum>
-  <w:abstractNum w:abstractNumId="4">
+  <w:abstractNum w:abstractNumId="5">
     <w:nsid w:val="72E16C93"/>
     <w:multiLevelType w:val="hybridMultilevel"/>
     <w:tmpl w:val="BEB4937E"/>
@@ -957,18 +1307,21 @@
     </w:lvl>
   </w:abstractNum>
   <w:num w:numId="1">
-    <w:abstractNumId w:val="4"/>
+    <w:abstractNumId w:val="5"/>
   </w:num>
   <w:num w:numId="2">
-    <w:abstractNumId w:val="3"/>
+    <w:abstractNumId w:val="4"/>
   </w:num>
   <w:num w:numId="3">
     <w:abstractNumId w:val="0"/>
   </w:num>
   <w:num w:numId="4">
+    <w:abstractNumId w:val="3"/>
+  </w:num>
+  <w:num w:numId="5">
     <w:abstractNumId w:val="2"/>
   </w:num>
-  <w:num w:numId="5">
+  <w:num w:numId="6">
     <w:abstractNumId w:val="1"/>
   </w:num>
 </w:numbering>

</xml_diff>

<commit_message>
made small modifications, changed columns widths
</commit_message>
<xml_diff>
--- a/READ.docx
+++ b/READ.docx
@@ -35,23 +35,7 @@
           <w:rFonts w:ascii="Times New Roman" w:hAnsi="Times New Roman" w:cs="Times New Roman"/>
           <w:sz w:val="24"/>
         </w:rPr>
-        <w:t xml:space="preserve">Scale down the size of the button image files, they are </w:t>
-      </w:r>
-      <w:proofErr w:type="spellStart"/>
-      <w:r>
-        <w:rPr>
-          <w:rFonts w:ascii="Times New Roman" w:hAnsi="Times New Roman" w:cs="Times New Roman"/>
-          <w:sz w:val="24"/>
-        </w:rPr>
-        <w:t>unnecessarly</w:t>
-      </w:r>
-      <w:proofErr w:type="spellEnd"/>
-      <w:r>
-        <w:rPr>
-          <w:rFonts w:ascii="Times New Roman" w:hAnsi="Times New Roman" w:cs="Times New Roman"/>
-          <w:sz w:val="24"/>
-        </w:rPr>
-        <w:t xml:space="preserve"> large and thus take more time to load</w:t>
+        <w:t>Scale down the size of the button image files, they are unnecessarly large and thus take more time to load</w:t>
       </w:r>
     </w:p>
     <w:p>
@@ -71,39 +55,7 @@
           <w:rFonts w:ascii="Times New Roman" w:hAnsi="Times New Roman" w:cs="Times New Roman"/>
           <w:sz w:val="24"/>
         </w:rPr>
-        <w:t xml:space="preserve">Change all the </w:t>
-      </w:r>
-      <w:proofErr w:type="spellStart"/>
-      <w:r>
-        <w:rPr>
-          <w:rFonts w:ascii="Times New Roman" w:hAnsi="Times New Roman" w:cs="Times New Roman"/>
-          <w:sz w:val="24"/>
-        </w:rPr>
-        <w:t>webkit</w:t>
-      </w:r>
-      <w:proofErr w:type="spellEnd"/>
-      <w:r>
-        <w:rPr>
-          <w:rFonts w:ascii="Times New Roman" w:hAnsi="Times New Roman" w:cs="Times New Roman"/>
-          <w:sz w:val="24"/>
-        </w:rPr>
-        <w:t xml:space="preserve"> filters…to just the </w:t>
-      </w:r>
-      <w:proofErr w:type="spellStart"/>
-      <w:r>
-        <w:rPr>
-          <w:rFonts w:ascii="Times New Roman" w:hAnsi="Times New Roman" w:cs="Times New Roman"/>
-          <w:sz w:val="24"/>
-        </w:rPr>
-        <w:t>actuall</w:t>
-      </w:r>
-      <w:proofErr w:type="spellEnd"/>
-      <w:r>
-        <w:rPr>
-          <w:rFonts w:ascii="Times New Roman" w:hAnsi="Times New Roman" w:cs="Times New Roman"/>
-          <w:sz w:val="24"/>
-        </w:rPr>
-        <w:t xml:space="preserve"> colors they render for the ROW BACKGROUND COLORS</w:t>
+        <w:t>Change all the webkit filters…to just the actuall colors they render for the ROW BACKGROUND COLORS</w:t>
       </w:r>
     </w:p>
     <w:p>
@@ -123,17 +75,43 @@
           <w:rFonts w:ascii="Times New Roman" w:hAnsi="Times New Roman" w:cs="Times New Roman"/>
           <w:sz w:val="24"/>
         </w:rPr>
-        <w:t xml:space="preserve">Not all browsers support </w:t>
-      </w:r>
-      <w:proofErr w:type="spellStart"/>
-      <w:r>
-        <w:rPr>
-          <w:rFonts w:ascii="Times New Roman" w:hAnsi="Times New Roman" w:cs="Times New Roman"/>
-          <w:sz w:val="24"/>
-        </w:rPr>
-        <w:t>webkit</w:t>
-      </w:r>
-      <w:proofErr w:type="spellEnd"/>
+        <w:t>Not all browsers support webkit</w:t>
+      </w:r>
+    </w:p>
+    <w:p>
+      <w:pPr>
+        <w:pStyle w:val="ListParagraph"/>
+        <w:numPr>
+          <w:ilvl w:val="0"/>
+          <w:numId w:val="4"/>
+        </w:numPr>
+        <w:rPr>
+          <w:rFonts w:ascii="Times New Roman" w:hAnsi="Times New Roman" w:cs="Times New Roman"/>
+          <w:sz w:val="24"/>
+        </w:rPr>
+      </w:pPr>
+      <w:r>
+        <w:rPr>
+          <w:rFonts w:ascii="Times New Roman" w:hAnsi="Times New Roman" w:cs="Times New Roman"/>
+          <w:sz w:val="24"/>
+        </w:rPr>
+        <w:t>Date should be changed so its says “February 13</w:t>
+      </w:r>
+      <w:r>
+        <w:rPr>
+          <w:rFonts w:ascii="Times New Roman" w:hAnsi="Times New Roman" w:cs="Times New Roman"/>
+          <w:sz w:val="24"/>
+          <w:vertAlign w:val="superscript"/>
+        </w:rPr>
+        <w:t>th</w:t>
+      </w:r>
+      <w:r>
+        <w:rPr>
+          <w:rFonts w:ascii="Times New Roman" w:hAnsi="Times New Roman" w:cs="Times New Roman"/>
+          <w:sz w:val="24"/>
+        </w:rPr>
+        <w:t>” instead of 2/13/15</w:t>
+      </w:r>
     </w:p>
     <w:p>
       <w:pPr>
@@ -186,17 +164,8 @@
           <w:rFonts w:ascii="Times New Roman" w:hAnsi="Times New Roman" w:cs="Times New Roman"/>
           <w:sz w:val="24"/>
         </w:rPr>
-        <w:t>.</w:t>
-      </w:r>
-      <w:proofErr w:type="spellStart"/>
-      <w:r>
-        <w:rPr>
-          <w:rFonts w:ascii="Times New Roman" w:hAnsi="Times New Roman" w:cs="Times New Roman"/>
-          <w:sz w:val="24"/>
-        </w:rPr>
-        <w:t>dataTables_wrapper</w:t>
-      </w:r>
-      <w:proofErr w:type="spellEnd"/>
+        <w:t>.dataTables_wrapper</w:t>
+      </w:r>
       <w:r>
         <w:rPr>
           <w:rFonts w:ascii="Times New Roman" w:hAnsi="Times New Roman" w:cs="Times New Roman"/>
@@ -259,23 +228,7 @@
           <w:rFonts w:ascii="Times New Roman" w:hAnsi="Times New Roman" w:cs="Times New Roman"/>
           <w:sz w:val="24"/>
         </w:rPr>
-        <w:t xml:space="preserve">Zoom does not work in </w:t>
-      </w:r>
-      <w:proofErr w:type="spellStart"/>
-      <w:r>
-        <w:rPr>
-          <w:rFonts w:ascii="Times New Roman" w:hAnsi="Times New Roman" w:cs="Times New Roman"/>
-          <w:sz w:val="24"/>
-        </w:rPr>
-        <w:t>firefox</w:t>
-      </w:r>
-      <w:proofErr w:type="spellEnd"/>
-      <w:r>
-        <w:rPr>
-          <w:rFonts w:ascii="Times New Roman" w:hAnsi="Times New Roman" w:cs="Times New Roman"/>
-          <w:sz w:val="24"/>
-        </w:rPr>
-        <w:t xml:space="preserve"> and opera, refer to a link in bookmarks with a guy who made a plugin to handle this</w:t>
+        <w:t>Zoom does not work in firefox and opera, refer to a link in bookmarks with a guy who made a plugin to handle this</w:t>
       </w:r>
     </w:p>
     <w:p>
@@ -352,15 +305,7 @@
           <w:rFonts w:ascii="Times New Roman" w:hAnsi="Times New Roman" w:cs="Times New Roman"/>
           <w:sz w:val="24"/>
         </w:rPr>
-        <w:t xml:space="preserve">Library </w:t>
-      </w:r>
-      <w:proofErr w:type="gramStart"/>
-      <w:r>
-        <w:rPr>
-          <w:rFonts w:ascii="Times New Roman" w:hAnsi="Times New Roman" w:cs="Times New Roman"/>
-          <w:sz w:val="24"/>
-        </w:rPr>
-        <w:t>F</w:t>
+        <w:t>Library F</w:t>
       </w:r>
       <w:r>
         <w:rPr>
@@ -375,16 +320,7 @@
           <w:sz w:val="24"/>
           <w:u w:val="single"/>
         </w:rPr>
-        <w:t xml:space="preserve"> :</w:t>
-      </w:r>
-      <w:proofErr w:type="gramEnd"/>
-      <w:r>
-        <w:rPr>
-          <w:rFonts w:ascii="Times New Roman" w:hAnsi="Times New Roman" w:cs="Times New Roman"/>
-          <w:sz w:val="24"/>
-          <w:u w:val="single"/>
-        </w:rPr>
-        <w:t xml:space="preserve"> </w:t>
+        <w:t xml:space="preserve"> : </w:t>
       </w:r>
       <w:r>
         <w:rPr>
@@ -469,71 +405,7 @@
           <w:rFonts w:ascii="Times New Roman" w:hAnsi="Times New Roman" w:cs="Times New Roman"/>
           <w:sz w:val="24"/>
         </w:rPr>
-        <w:t xml:space="preserve">A number of the API functions make the assumption that data storage it done on the client-side, rather than the server-side. As such functions such as </w:t>
-      </w:r>
-      <w:proofErr w:type="spellStart"/>
-      <w:r>
-        <w:rPr>
-          <w:rFonts w:ascii="Times New Roman" w:hAnsi="Times New Roman" w:cs="Times New Roman"/>
-          <w:sz w:val="24"/>
-        </w:rPr>
-        <w:t>fnAddData</w:t>
-      </w:r>
-      <w:proofErr w:type="spellEnd"/>
-      <w:r>
-        <w:rPr>
-          <w:rFonts w:ascii="Times New Roman" w:hAnsi="Times New Roman" w:cs="Times New Roman"/>
-          <w:sz w:val="24"/>
-        </w:rPr>
-        <w:t xml:space="preserve"> and </w:t>
-      </w:r>
-      <w:proofErr w:type="spellStart"/>
-      <w:r>
-        <w:rPr>
-          <w:rFonts w:ascii="Times New Roman" w:hAnsi="Times New Roman" w:cs="Times New Roman"/>
-          <w:sz w:val="24"/>
-        </w:rPr>
-        <w:t>fnDeleteRow</w:t>
-      </w:r>
-      <w:proofErr w:type="spellEnd"/>
-      <w:r>
-        <w:rPr>
-          <w:rFonts w:ascii="Times New Roman" w:hAnsi="Times New Roman" w:cs="Times New Roman"/>
-          <w:sz w:val="24"/>
-        </w:rPr>
-        <w:t xml:space="preserve"> will not </w:t>
-      </w:r>
-      <w:proofErr w:type="spellStart"/>
-      <w:r>
-        <w:rPr>
-          <w:rFonts w:ascii="Times New Roman" w:hAnsi="Times New Roman" w:cs="Times New Roman"/>
-          <w:sz w:val="24"/>
-        </w:rPr>
-        <w:t>effect</w:t>
-      </w:r>
-      <w:proofErr w:type="spellEnd"/>
-      <w:r>
-        <w:rPr>
-          <w:rFonts w:ascii="Times New Roman" w:hAnsi="Times New Roman" w:cs="Times New Roman"/>
-          <w:sz w:val="24"/>
-        </w:rPr>
-        <w:t xml:space="preserve"> the data held on your database. Indeed </w:t>
-      </w:r>
-      <w:proofErr w:type="spellStart"/>
-      <w:r>
-        <w:rPr>
-          <w:rFonts w:ascii="Times New Roman" w:hAnsi="Times New Roman" w:cs="Times New Roman"/>
-          <w:sz w:val="24"/>
-        </w:rPr>
-        <w:t>DataTables</w:t>
-      </w:r>
-      <w:proofErr w:type="spellEnd"/>
-      <w:r>
-        <w:rPr>
-          <w:rFonts w:ascii="Times New Roman" w:hAnsi="Times New Roman" w:cs="Times New Roman"/>
-          <w:sz w:val="24"/>
-        </w:rPr>
-        <w:t xml:space="preserve"> does not know if you are even using a database! </w:t>
+        <w:t xml:space="preserve">A number of the API functions make the assumption that data storage it done on the client-side, rather than the server-side. As such functions such as fnAddData and fnDeleteRow will not effect the data held on your database. Indeed DataTables does not know if you are even using a database! </w:t>
       </w:r>
       <w:r>
         <w:rPr>
@@ -541,25 +413,7 @@
           <w:b/>
           <w:sz w:val="24"/>
         </w:rPr>
-        <w:t>As such, you must make the required calls to the server to manipulate your data as required, and then simply redraw the table (</w:t>
-      </w:r>
-      <w:proofErr w:type="spellStart"/>
-      <w:r>
-        <w:rPr>
-          <w:rFonts w:ascii="Times New Roman" w:hAnsi="Times New Roman" w:cs="Times New Roman"/>
-          <w:b/>
-          <w:sz w:val="24"/>
-        </w:rPr>
-        <w:t>fnDraw</w:t>
-      </w:r>
-      <w:proofErr w:type="spellEnd"/>
-      <w:r>
-        <w:rPr>
-          <w:rFonts w:ascii="Times New Roman" w:hAnsi="Times New Roman" w:cs="Times New Roman"/>
-          <w:b/>
-          <w:sz w:val="24"/>
-        </w:rPr>
-        <w:t>) to view the new data.</w:t>
+        <w:t>As such, you must make the required calls to the server to manipulate your data as required, and then simply redraw the table (fnDraw) to view the new data.</w:t>
       </w:r>
       <w:r>
         <w:rPr>
@@ -595,31 +449,68 @@
           <w:rFonts w:ascii="Times New Roman" w:hAnsi="Times New Roman" w:cs="Times New Roman"/>
           <w:sz w:val="24"/>
         </w:rPr>
-        <w:t>server</w:t>
+        <w:t>serverside</w:t>
+      </w:r>
+      <w:r>
+        <w:rPr>
+          <w:rFonts w:ascii="Times New Roman" w:hAnsi="Times New Roman" w:cs="Times New Roman"/>
+          <w:sz w:val="24"/>
+        </w:rPr>
+        <w:t xml:space="preserve"> : true in the data table </w:t>
+      </w:r>
+      <w:r>
+        <w:rPr>
+          <w:rFonts w:ascii="Times New Roman" w:hAnsi="Times New Roman" w:cs="Times New Roman"/>
+          <w:sz w:val="24"/>
+        </w:rPr>
+        <w:t>initialization</w:t>
+      </w:r>
+    </w:p>
+    <w:p>
+      <w:pPr>
+        <w:rPr>
+          <w:rFonts w:ascii="Times New Roman" w:hAnsi="Times New Roman" w:cs="Times New Roman"/>
+          <w:sz w:val="24"/>
+          <w:u w:val="single"/>
+        </w:rPr>
+      </w:pPr>
+    </w:p>
+    <w:p>
+      <w:pPr>
+        <w:rPr>
+          <w:rFonts w:ascii="Times New Roman" w:hAnsi="Times New Roman" w:cs="Times New Roman"/>
+          <w:sz w:val="24"/>
+          <w:u w:val="single"/>
+        </w:rPr>
+      </w:pPr>
+    </w:p>
+    <w:p>
+      <w:pPr>
+        <w:rPr>
+          <w:rFonts w:ascii="Times New Roman" w:hAnsi="Times New Roman" w:cs="Times New Roman"/>
+          <w:sz w:val="24"/>
+          <w:u w:val="single"/>
+        </w:rPr>
+      </w:pPr>
+    </w:p>
+    <w:p>
+      <w:pPr>
+        <w:rPr>
+          <w:rFonts w:ascii="Times New Roman" w:hAnsi="Times New Roman" w:cs="Times New Roman"/>
+          <w:sz w:val="24"/>
+          <w:u w:val="single"/>
+        </w:rPr>
+      </w:pPr>
+      <w:r>
+        <w:rPr>
+          <w:rFonts w:ascii="Times New Roman" w:hAnsi="Times New Roman" w:cs="Times New Roman"/>
+          <w:sz w:val="24"/>
+          <w:u w:val="single"/>
+        </w:rPr>
+        <w:t>MULTI-COLUMN SORT</w:t>
       </w:r>
       <w:bookmarkStart w:id="0" w:name="_GoBack"/>
       <w:bookmarkEnd w:id="0"/>
-      <w:r>
-        <w:rPr>
-          <w:rFonts w:ascii="Times New Roman" w:hAnsi="Times New Roman" w:cs="Times New Roman"/>
-          <w:sz w:val="24"/>
-        </w:rPr>
-        <w:t>side</w:t>
-      </w:r>
-      <w:r>
-        <w:rPr>
-          <w:rFonts w:ascii="Times New Roman" w:hAnsi="Times New Roman" w:cs="Times New Roman"/>
-          <w:sz w:val="24"/>
-        </w:rPr>
-        <w:t xml:space="preserve"> : true in the data table </w:t>
-      </w:r>
-      <w:r>
-        <w:rPr>
-          <w:rFonts w:ascii="Times New Roman" w:hAnsi="Times New Roman" w:cs="Times New Roman"/>
-          <w:sz w:val="24"/>
-        </w:rPr>
-        <w:t>initialization</w:t>
-      </w:r>
     </w:p>
     <w:sectPr>
       <w:pgSz w:w="12240" w:h="15840"/>

</xml_diff>

<commit_message>
finished reservation adding div
</commit_message>
<xml_diff>
--- a/READ.docx
+++ b/READ.docx
@@ -35,7 +35,21 @@
           <w:rFonts w:ascii="Times New Roman" w:hAnsi="Times New Roman" w:cs="Times New Roman"/>
           <w:sz w:val="24"/>
         </w:rPr>
-        <w:t>Scale down the size of the button image files, they are unnecessarly large and thus take more time to load</w:t>
+        <w:t xml:space="preserve">Scale down the size of the button image files, they are </w:t>
+      </w:r>
+      <w:r>
+        <w:rPr>
+          <w:rFonts w:ascii="Times New Roman" w:hAnsi="Times New Roman" w:cs="Times New Roman"/>
+          <w:sz w:val="24"/>
+        </w:rPr>
+        <w:t>unnecessarily</w:t>
+      </w:r>
+      <w:r>
+        <w:rPr>
+          <w:rFonts w:ascii="Times New Roman" w:hAnsi="Times New Roman" w:cs="Times New Roman"/>
+          <w:sz w:val="24"/>
+        </w:rPr>
+        <w:t xml:space="preserve"> large and thus take more time to load</w:t>
       </w:r>
     </w:p>
     <w:p>
@@ -55,7 +69,37 @@
           <w:rFonts w:ascii="Times New Roman" w:hAnsi="Times New Roman" w:cs="Times New Roman"/>
           <w:sz w:val="24"/>
         </w:rPr>
-        <w:t>Change all the webkit filters…to just the actuall colors they render for the ROW BACKGROUND COLORS</w:t>
+        <w:t xml:space="preserve">Change all the </w:t>
+      </w:r>
+      <w:proofErr w:type="spellStart"/>
+      <w:r>
+        <w:rPr>
+          <w:rFonts w:ascii="Times New Roman" w:hAnsi="Times New Roman" w:cs="Times New Roman"/>
+          <w:sz w:val="24"/>
+        </w:rPr>
+        <w:t>webkit</w:t>
+      </w:r>
+      <w:proofErr w:type="spellEnd"/>
+      <w:r>
+        <w:rPr>
+          <w:rFonts w:ascii="Times New Roman" w:hAnsi="Times New Roman" w:cs="Times New Roman"/>
+          <w:sz w:val="24"/>
+        </w:rPr>
+        <w:t xml:space="preserve"> filters…to just the </w:t>
+      </w:r>
+      <w:r>
+        <w:rPr>
+          <w:rFonts w:ascii="Times New Roman" w:hAnsi="Times New Roman" w:cs="Times New Roman"/>
+          <w:sz w:val="24"/>
+        </w:rPr>
+        <w:t>actual</w:t>
+      </w:r>
+      <w:r>
+        <w:rPr>
+          <w:rFonts w:ascii="Times New Roman" w:hAnsi="Times New Roman" w:cs="Times New Roman"/>
+          <w:sz w:val="24"/>
+        </w:rPr>
+        <w:t xml:space="preserve"> colors they render for the ROW BACKGROUND COLORS</w:t>
       </w:r>
     </w:p>
     <w:p>
@@ -75,8 +119,17 @@
           <w:rFonts w:ascii="Times New Roman" w:hAnsi="Times New Roman" w:cs="Times New Roman"/>
           <w:sz w:val="24"/>
         </w:rPr>
-        <w:t>Not all browsers support webkit</w:t>
-      </w:r>
+        <w:t xml:space="preserve">Not all browsers support </w:t>
+      </w:r>
+      <w:proofErr w:type="spellStart"/>
+      <w:r>
+        <w:rPr>
+          <w:rFonts w:ascii="Times New Roman" w:hAnsi="Times New Roman" w:cs="Times New Roman"/>
+          <w:sz w:val="24"/>
+        </w:rPr>
+        <w:t>webkit</w:t>
+      </w:r>
+      <w:proofErr w:type="spellEnd"/>
     </w:p>
     <w:p>
       <w:pPr>
@@ -95,7 +148,23 @@
           <w:rFonts w:ascii="Times New Roman" w:hAnsi="Times New Roman" w:cs="Times New Roman"/>
           <w:sz w:val="24"/>
         </w:rPr>
-        <w:t>Date should be changed so its says “February 13</w:t>
+        <w:t xml:space="preserve">Date should be changed so </w:t>
+      </w:r>
+      <w:proofErr w:type="spellStart"/>
+      <w:r>
+        <w:rPr>
+          <w:rFonts w:ascii="Times New Roman" w:hAnsi="Times New Roman" w:cs="Times New Roman"/>
+          <w:sz w:val="24"/>
+        </w:rPr>
+        <w:t>its</w:t>
+      </w:r>
+      <w:proofErr w:type="spellEnd"/>
+      <w:r>
+        <w:rPr>
+          <w:rFonts w:ascii="Times New Roman" w:hAnsi="Times New Roman" w:cs="Times New Roman"/>
+          <w:sz w:val="24"/>
+        </w:rPr>
+        <w:t xml:space="preserve"> says “February 13</w:t>
       </w:r>
       <w:r>
         <w:rPr>
@@ -115,12 +184,94 @@
     </w:p>
     <w:p>
       <w:pPr>
+        <w:pStyle w:val="ListParagraph"/>
+        <w:numPr>
+          <w:ilvl w:val="0"/>
+          <w:numId w:val="4"/>
+        </w:numPr>
+        <w:rPr>
+          <w:rFonts w:ascii="Times New Roman" w:hAnsi="Times New Roman" w:cs="Times New Roman"/>
+          <w:sz w:val="24"/>
+        </w:rPr>
+      </w:pPr>
+      <w:r>
+        <w:rPr>
+          <w:rFonts w:ascii="Times New Roman" w:hAnsi="Times New Roman" w:cs="Times New Roman"/>
+          <w:sz w:val="24"/>
+        </w:rPr>
+        <w:t>For adding new reservations, there should be dropdowns so we can PREDEFINE ALL THE OPTIONS USERS CAN TYPE</w:t>
+      </w:r>
+    </w:p>
+    <w:p>
+      <w:pPr>
+        <w:pStyle w:val="ListParagraph"/>
+        <w:numPr>
+          <w:ilvl w:val="0"/>
+          <w:numId w:val="6"/>
+        </w:numPr>
+        <w:rPr>
+          <w:rFonts w:ascii="Times New Roman" w:hAnsi="Times New Roman" w:cs="Times New Roman"/>
+          <w:sz w:val="24"/>
+        </w:rPr>
+      </w:pPr>
+      <w:r>
+        <w:rPr>
+          <w:rFonts w:ascii="Times New Roman" w:hAnsi="Times New Roman" w:cs="Times New Roman"/>
+          <w:sz w:val="24"/>
+        </w:rPr>
+        <w:t xml:space="preserve">Find an </w:t>
+      </w:r>
+      <w:proofErr w:type="spellStart"/>
+      <w:r>
+        <w:rPr>
+          <w:rFonts w:ascii="Times New Roman" w:hAnsi="Times New Roman" w:cs="Times New Roman"/>
+          <w:sz w:val="24"/>
+        </w:rPr>
+        <w:t>api</w:t>
+      </w:r>
+      <w:proofErr w:type="spellEnd"/>
+      <w:r>
+        <w:rPr>
+          <w:rFonts w:ascii="Times New Roman" w:hAnsi="Times New Roman" w:cs="Times New Roman"/>
+          <w:sz w:val="24"/>
+        </w:rPr>
+        <w:t xml:space="preserve"> which can list all the possible </w:t>
+      </w:r>
+      <w:r>
+        <w:rPr>
+          <w:rFonts w:ascii="Times New Roman" w:hAnsi="Times New Roman" w:cs="Times New Roman"/>
+          <w:sz w:val="24"/>
+        </w:rPr>
+        <w:t>restaurant</w:t>
+      </w:r>
+      <w:r>
+        <w:rPr>
+          <w:rFonts w:ascii="Times New Roman" w:hAnsi="Times New Roman" w:cs="Times New Roman"/>
+          <w:sz w:val="24"/>
+        </w:rPr>
+        <w:t>s in a city</w:t>
+      </w:r>
+    </w:p>
+    <w:p>
+      <w:pPr>
+        <w:pStyle w:val="ListParagraph"/>
+        <w:ind w:left="360"/>
+        <w:rPr>
+          <w:rFonts w:ascii="Times New Roman" w:hAnsi="Times New Roman" w:cs="Times New Roman"/>
+          <w:sz w:val="24"/>
+        </w:rPr>
+      </w:pPr>
+    </w:p>
+    <w:p>
+      <w:pPr>
         <w:rPr>
           <w:rFonts w:ascii="Times New Roman" w:hAnsi="Times New Roman" w:cs="Times New Roman"/>
           <w:sz w:val="24"/>
           <w:u w:val="single"/>
         </w:rPr>
       </w:pPr>
+      <w:bookmarkStart w:id="0" w:name="_GoBack"/>
+      <w:bookmarkEnd w:id="0"/>
     </w:p>
     <w:p>
       <w:pPr>
@@ -164,8 +315,17 @@
           <w:rFonts w:ascii="Times New Roman" w:hAnsi="Times New Roman" w:cs="Times New Roman"/>
           <w:sz w:val="24"/>
         </w:rPr>
-        <w:t>.dataTables_wrapper</w:t>
-      </w:r>
+        <w:t>.</w:t>
+      </w:r>
+      <w:proofErr w:type="spellStart"/>
+      <w:r>
+        <w:rPr>
+          <w:rFonts w:ascii="Times New Roman" w:hAnsi="Times New Roman" w:cs="Times New Roman"/>
+          <w:sz w:val="24"/>
+        </w:rPr>
+        <w:t>dataTables_wrapper</w:t>
+      </w:r>
+      <w:proofErr w:type="spellEnd"/>
       <w:r>
         <w:rPr>
           <w:rFonts w:ascii="Times New Roman" w:hAnsi="Times New Roman" w:cs="Times New Roman"/>
@@ -228,7 +388,23 @@
           <w:rFonts w:ascii="Times New Roman" w:hAnsi="Times New Roman" w:cs="Times New Roman"/>
           <w:sz w:val="24"/>
         </w:rPr>
-        <w:t>Zoom does not work in firefox and opera, refer to a link in bookmarks with a guy who made a plugin to handle this</w:t>
+        <w:t xml:space="preserve">Zoom does not work in </w:t>
+      </w:r>
+      <w:proofErr w:type="spellStart"/>
+      <w:r>
+        <w:rPr>
+          <w:rFonts w:ascii="Times New Roman" w:hAnsi="Times New Roman" w:cs="Times New Roman"/>
+          <w:sz w:val="24"/>
+        </w:rPr>
+        <w:t>firefox</w:t>
+      </w:r>
+      <w:proofErr w:type="spellEnd"/>
+      <w:r>
+        <w:rPr>
+          <w:rFonts w:ascii="Times New Roman" w:hAnsi="Times New Roman" w:cs="Times New Roman"/>
+          <w:sz w:val="24"/>
+        </w:rPr>
+        <w:t xml:space="preserve"> and opera, refer to a link in bookmarks with a guy who made a plugin to handle this</w:t>
       </w:r>
     </w:p>
     <w:p>
@@ -239,121 +415,6 @@
           <w:u w:val="single"/>
         </w:rPr>
       </w:pPr>
-    </w:p>
-    <w:p>
-      <w:pPr>
-        <w:rPr>
-          <w:rFonts w:ascii="Times New Roman" w:hAnsi="Times New Roman" w:cs="Times New Roman"/>
-          <w:sz w:val="24"/>
-          <w:u w:val="single"/>
-        </w:rPr>
-      </w:pPr>
-    </w:p>
-    <w:p>
-      <w:pPr>
-        <w:rPr>
-          <w:rFonts w:ascii="Times New Roman" w:hAnsi="Times New Roman" w:cs="Times New Roman"/>
-          <w:sz w:val="24"/>
-          <w:u w:val="single"/>
-        </w:rPr>
-      </w:pPr>
-    </w:p>
-    <w:p>
-      <w:pPr>
-        <w:rPr>
-          <w:rFonts w:ascii="Times New Roman" w:hAnsi="Times New Roman" w:cs="Times New Roman"/>
-          <w:sz w:val="24"/>
-        </w:rPr>
-      </w:pPr>
-      <w:r>
-        <w:rPr>
-          <w:rFonts w:ascii="Times New Roman" w:hAnsi="Times New Roman" w:cs="Times New Roman"/>
-          <w:sz w:val="24"/>
-        </w:rPr>
-        <w:t>Protocol</w:t>
-      </w:r>
-      <w:r>
-        <w:rPr>
-          <w:rFonts w:ascii="Times New Roman" w:hAnsi="Times New Roman" w:cs="Times New Roman"/>
-          <w:sz w:val="24"/>
-        </w:rPr>
-        <w:t xml:space="preserve"> F</w:t>
-      </w:r>
-      <w:r>
-        <w:rPr>
-          <w:rFonts w:ascii="Times New Roman" w:hAnsi="Times New Roman" w:cs="Times New Roman"/>
-          <w:sz w:val="24"/>
-        </w:rPr>
-        <w:t xml:space="preserve">or </w:t>
-      </w:r>
-      <w:r>
-        <w:rPr>
-          <w:rFonts w:ascii="Times New Roman" w:hAnsi="Times New Roman" w:cs="Times New Roman"/>
-          <w:sz w:val="24"/>
-        </w:rPr>
-        <w:t>M</w:t>
-      </w:r>
-      <w:r>
-        <w:rPr>
-          <w:rFonts w:ascii="Times New Roman" w:hAnsi="Times New Roman" w:cs="Times New Roman"/>
-          <w:sz w:val="24"/>
-        </w:rPr>
-        <w:t xml:space="preserve">odifying </w:t>
-      </w:r>
-      <w:r>
-        <w:rPr>
-          <w:rFonts w:ascii="Times New Roman" w:hAnsi="Times New Roman" w:cs="Times New Roman"/>
-          <w:sz w:val="24"/>
-        </w:rPr>
-        <w:t>Library F</w:t>
-      </w:r>
-      <w:r>
-        <w:rPr>
-          <w:rFonts w:ascii="Times New Roman" w:hAnsi="Times New Roman" w:cs="Times New Roman"/>
-          <w:sz w:val="24"/>
-        </w:rPr>
-        <w:t>iles</w:t>
-      </w:r>
-      <w:r>
-        <w:rPr>
-          <w:rFonts w:ascii="Times New Roman" w:hAnsi="Times New Roman" w:cs="Times New Roman"/>
-          <w:sz w:val="24"/>
-          <w:u w:val="single"/>
-        </w:rPr>
-        <w:t xml:space="preserve"> : </w:t>
-      </w:r>
-      <w:r>
-        <w:rPr>
-          <w:rFonts w:ascii="Times New Roman" w:hAnsi="Times New Roman" w:cs="Times New Roman"/>
-          <w:sz w:val="24"/>
-        </w:rPr>
-        <w:t xml:space="preserve">you must put “MODIFIED BY AMIT SAXENA” at every section which is modified and </w:t>
-      </w:r>
-      <w:r>
-        <w:rPr>
-          <w:rFonts w:ascii="Times New Roman" w:hAnsi="Times New Roman" w:cs="Times New Roman"/>
-          <w:b/>
-          <w:sz w:val="24"/>
-        </w:rPr>
-        <w:t>document the modifications here</w:t>
-      </w:r>
-    </w:p>
-    <w:p>
-      <w:pPr>
-        <w:rPr>
-          <w:rFonts w:ascii="Times New Roman" w:hAnsi="Times New Roman" w:cs="Times New Roman"/>
-          <w:sz w:val="24"/>
-          <w:u w:val="single"/>
-        </w:rPr>
-      </w:pPr>
-      <w:r>
-        <w:rPr>
-          <w:rFonts w:ascii="Times New Roman" w:hAnsi="Times New Roman" w:cs="Times New Roman"/>
-          <w:sz w:val="24"/>
-          <w:u w:val="single"/>
-        </w:rPr>
-        <w:t>jquery.dataTables.css</w:t>
-      </w:r>
     </w:p>
     <w:p>
       <w:pPr>
@@ -373,6 +434,196 @@
           <w:rFonts w:ascii="Times New Roman" w:hAnsi="Times New Roman" w:cs="Times New Roman"/>
           <w:sz w:val="24"/>
         </w:rPr>
+        <w:t xml:space="preserve">IMPORTANT – the partition key will be the </w:t>
+      </w:r>
+      <w:r>
+        <w:rPr>
+          <w:rFonts w:ascii="Times New Roman" w:hAnsi="Times New Roman" w:cs="Times New Roman"/>
+          <w:sz w:val="24"/>
+        </w:rPr>
+        <w:t>POSTAL_CODE</w:t>
+      </w:r>
+      <w:r>
+        <w:rPr>
+          <w:rFonts w:ascii="Times New Roman" w:hAnsi="Times New Roman" w:cs="Times New Roman"/>
+          <w:sz w:val="24"/>
+        </w:rPr>
+        <w:t xml:space="preserve"> of the place where the </w:t>
+      </w:r>
+      <w:r>
+        <w:rPr>
+          <w:rFonts w:ascii="Times New Roman" w:hAnsi="Times New Roman" w:cs="Times New Roman"/>
+          <w:sz w:val="24"/>
+        </w:rPr>
+        <w:t xml:space="preserve">restaurant </w:t>
+      </w:r>
+      <w:r>
+        <w:rPr>
+          <w:rFonts w:ascii="Times New Roman" w:hAnsi="Times New Roman" w:cs="Times New Roman"/>
+          <w:sz w:val="24"/>
+        </w:rPr>
+        <w:t xml:space="preserve">is in </w:t>
+      </w:r>
+    </w:p>
+    <w:p>
+      <w:pPr>
+        <w:rPr>
+          <w:rFonts w:ascii="Times New Roman" w:hAnsi="Times New Roman" w:cs="Times New Roman"/>
+          <w:sz w:val="24"/>
+          <w:u w:val="single"/>
+        </w:rPr>
+      </w:pPr>
+    </w:p>
+    <w:p>
+      <w:pPr>
+        <w:rPr>
+          <w:rFonts w:ascii="Times New Roman" w:hAnsi="Times New Roman" w:cs="Times New Roman"/>
+          <w:sz w:val="24"/>
+          <w:u w:val="single"/>
+        </w:rPr>
+      </w:pPr>
+    </w:p>
+    <w:p>
+      <w:pPr>
+        <w:rPr>
+          <w:rFonts w:ascii="Times New Roman" w:hAnsi="Times New Roman" w:cs="Times New Roman"/>
+          <w:sz w:val="24"/>
+          <w:u w:val="single"/>
+        </w:rPr>
+      </w:pPr>
+    </w:p>
+    <w:p>
+      <w:pPr>
+        <w:rPr>
+          <w:rFonts w:ascii="Times New Roman" w:hAnsi="Times New Roman" w:cs="Times New Roman"/>
+          <w:sz w:val="24"/>
+        </w:rPr>
+      </w:pPr>
+      <w:r>
+        <w:rPr>
+          <w:rFonts w:ascii="Times New Roman" w:hAnsi="Times New Roman" w:cs="Times New Roman"/>
+          <w:sz w:val="24"/>
+        </w:rPr>
+        <w:t>Protocol</w:t>
+      </w:r>
+      <w:r>
+        <w:rPr>
+          <w:rFonts w:ascii="Times New Roman" w:hAnsi="Times New Roman" w:cs="Times New Roman"/>
+          <w:sz w:val="24"/>
+        </w:rPr>
+        <w:t xml:space="preserve"> F</w:t>
+      </w:r>
+      <w:r>
+        <w:rPr>
+          <w:rFonts w:ascii="Times New Roman" w:hAnsi="Times New Roman" w:cs="Times New Roman"/>
+          <w:sz w:val="24"/>
+        </w:rPr>
+        <w:t xml:space="preserve">or </w:t>
+      </w:r>
+      <w:r>
+        <w:rPr>
+          <w:rFonts w:ascii="Times New Roman" w:hAnsi="Times New Roman" w:cs="Times New Roman"/>
+          <w:sz w:val="24"/>
+        </w:rPr>
+        <w:t>M</w:t>
+      </w:r>
+      <w:r>
+        <w:rPr>
+          <w:rFonts w:ascii="Times New Roman" w:hAnsi="Times New Roman" w:cs="Times New Roman"/>
+          <w:sz w:val="24"/>
+        </w:rPr>
+        <w:t xml:space="preserve">odifying </w:t>
+      </w:r>
+      <w:r>
+        <w:rPr>
+          <w:rFonts w:ascii="Times New Roman" w:hAnsi="Times New Roman" w:cs="Times New Roman"/>
+          <w:sz w:val="24"/>
+        </w:rPr>
+        <w:t xml:space="preserve">Library </w:t>
+      </w:r>
+      <w:proofErr w:type="gramStart"/>
+      <w:r>
+        <w:rPr>
+          <w:rFonts w:ascii="Times New Roman" w:hAnsi="Times New Roman" w:cs="Times New Roman"/>
+          <w:sz w:val="24"/>
+        </w:rPr>
+        <w:t>F</w:t>
+      </w:r>
+      <w:r>
+        <w:rPr>
+          <w:rFonts w:ascii="Times New Roman" w:hAnsi="Times New Roman" w:cs="Times New Roman"/>
+          <w:sz w:val="24"/>
+        </w:rPr>
+        <w:t>iles</w:t>
+      </w:r>
+      <w:r>
+        <w:rPr>
+          <w:rFonts w:ascii="Times New Roman" w:hAnsi="Times New Roman" w:cs="Times New Roman"/>
+          <w:sz w:val="24"/>
+          <w:u w:val="single"/>
+        </w:rPr>
+        <w:t xml:space="preserve"> :</w:t>
+      </w:r>
+      <w:proofErr w:type="gramEnd"/>
+      <w:r>
+        <w:rPr>
+          <w:rFonts w:ascii="Times New Roman" w:hAnsi="Times New Roman" w:cs="Times New Roman"/>
+          <w:sz w:val="24"/>
+          <w:u w:val="single"/>
+        </w:rPr>
+        <w:t xml:space="preserve"> </w:t>
+      </w:r>
+      <w:r>
+        <w:rPr>
+          <w:rFonts w:ascii="Times New Roman" w:hAnsi="Times New Roman" w:cs="Times New Roman"/>
+          <w:sz w:val="24"/>
+        </w:rPr>
+        <w:t xml:space="preserve">you must put “MODIFIED BY AMIT SAXENA” at every section which is modified and </w:t>
+      </w:r>
+      <w:r>
+        <w:rPr>
+          <w:rFonts w:ascii="Times New Roman" w:hAnsi="Times New Roman" w:cs="Times New Roman"/>
+          <w:b/>
+          <w:sz w:val="24"/>
+        </w:rPr>
+        <w:t>document the modifications here</w:t>
+      </w:r>
+    </w:p>
+    <w:p>
+      <w:pPr>
+        <w:rPr>
+          <w:rFonts w:ascii="Times New Roman" w:hAnsi="Times New Roman" w:cs="Times New Roman"/>
+          <w:sz w:val="24"/>
+          <w:u w:val="single"/>
+        </w:rPr>
+      </w:pPr>
+      <w:r>
+        <w:rPr>
+          <w:rFonts w:ascii="Times New Roman" w:hAnsi="Times New Roman" w:cs="Times New Roman"/>
+          <w:sz w:val="24"/>
+          <w:u w:val="single"/>
+        </w:rPr>
+        <w:t>jquery.dataTables.css</w:t>
+      </w:r>
+    </w:p>
+    <w:p>
+      <w:pPr>
+        <w:pStyle w:val="ListParagraph"/>
+        <w:numPr>
+          <w:ilvl w:val="0"/>
+          <w:numId w:val="2"/>
+        </w:numPr>
+        <w:rPr>
+          <w:rFonts w:ascii="Times New Roman" w:hAnsi="Times New Roman" w:cs="Times New Roman"/>
+          <w:sz w:val="24"/>
+          <w:u w:val="single"/>
+        </w:rPr>
+      </w:pPr>
+      <w:r>
+        <w:rPr>
+          <w:rFonts w:ascii="Times New Roman" w:hAnsi="Times New Roman" w:cs="Times New Roman"/>
+          <w:sz w:val="24"/>
+        </w:rPr>
         <w:t>Didn’t modify anything</w:t>
       </w:r>
     </w:p>
@@ -405,7 +656,71 @@
           <w:rFonts w:ascii="Times New Roman" w:hAnsi="Times New Roman" w:cs="Times New Roman"/>
           <w:sz w:val="24"/>
         </w:rPr>
-        <w:t xml:space="preserve">A number of the API functions make the assumption that data storage it done on the client-side, rather than the server-side. As such functions such as fnAddData and fnDeleteRow will not effect the data held on your database. Indeed DataTables does not know if you are even using a database! </w:t>
+        <w:t xml:space="preserve">A number of the API functions make the assumption that data storage it done on the client-side, rather than the server-side. As such functions such as </w:t>
+      </w:r>
+      <w:proofErr w:type="spellStart"/>
+      <w:r>
+        <w:rPr>
+          <w:rFonts w:ascii="Times New Roman" w:hAnsi="Times New Roman" w:cs="Times New Roman"/>
+          <w:sz w:val="24"/>
+        </w:rPr>
+        <w:t>fnAddData</w:t>
+      </w:r>
+      <w:proofErr w:type="spellEnd"/>
+      <w:r>
+        <w:rPr>
+          <w:rFonts w:ascii="Times New Roman" w:hAnsi="Times New Roman" w:cs="Times New Roman"/>
+          <w:sz w:val="24"/>
+        </w:rPr>
+        <w:t xml:space="preserve"> and </w:t>
+      </w:r>
+      <w:proofErr w:type="spellStart"/>
+      <w:r>
+        <w:rPr>
+          <w:rFonts w:ascii="Times New Roman" w:hAnsi="Times New Roman" w:cs="Times New Roman"/>
+          <w:sz w:val="24"/>
+        </w:rPr>
+        <w:t>fnDeleteRow</w:t>
+      </w:r>
+      <w:proofErr w:type="spellEnd"/>
+      <w:r>
+        <w:rPr>
+          <w:rFonts w:ascii="Times New Roman" w:hAnsi="Times New Roman" w:cs="Times New Roman"/>
+          <w:sz w:val="24"/>
+        </w:rPr>
+        <w:t xml:space="preserve"> will not </w:t>
+      </w:r>
+      <w:proofErr w:type="spellStart"/>
+      <w:r>
+        <w:rPr>
+          <w:rFonts w:ascii="Times New Roman" w:hAnsi="Times New Roman" w:cs="Times New Roman"/>
+          <w:sz w:val="24"/>
+        </w:rPr>
+        <w:t>effect</w:t>
+      </w:r>
+      <w:proofErr w:type="spellEnd"/>
+      <w:r>
+        <w:rPr>
+          <w:rFonts w:ascii="Times New Roman" w:hAnsi="Times New Roman" w:cs="Times New Roman"/>
+          <w:sz w:val="24"/>
+        </w:rPr>
+        <w:t xml:space="preserve"> the data held on your database. Indeed </w:t>
+      </w:r>
+      <w:proofErr w:type="spellStart"/>
+      <w:r>
+        <w:rPr>
+          <w:rFonts w:ascii="Times New Roman" w:hAnsi="Times New Roman" w:cs="Times New Roman"/>
+          <w:sz w:val="24"/>
+        </w:rPr>
+        <w:t>DataTables</w:t>
+      </w:r>
+      <w:proofErr w:type="spellEnd"/>
+      <w:r>
+        <w:rPr>
+          <w:rFonts w:ascii="Times New Roman" w:hAnsi="Times New Roman" w:cs="Times New Roman"/>
+          <w:sz w:val="24"/>
+        </w:rPr>
+        <w:t xml:space="preserve"> does not know if you are even using a database! </w:t>
       </w:r>
       <w:r>
         <w:rPr>
@@ -413,7 +728,25 @@
           <w:b/>
           <w:sz w:val="24"/>
         </w:rPr>
-        <w:t>As such, you must make the required calls to the server to manipulate your data as required, and then simply redraw the table (fnDraw) to view the new data.</w:t>
+        <w:t>As such, you must make the required calls to the server to manipulate your data as required, and then simply redraw the table (</w:t>
+      </w:r>
+      <w:proofErr w:type="spellStart"/>
+      <w:r>
+        <w:rPr>
+          <w:rFonts w:ascii="Times New Roman" w:hAnsi="Times New Roman" w:cs="Times New Roman"/>
+          <w:b/>
+          <w:sz w:val="24"/>
+        </w:rPr>
+        <w:t>fnDraw</w:t>
+      </w:r>
+      <w:proofErr w:type="spellEnd"/>
+      <w:r>
+        <w:rPr>
+          <w:rFonts w:ascii="Times New Roman" w:hAnsi="Times New Roman" w:cs="Times New Roman"/>
+          <w:b/>
+          <w:sz w:val="24"/>
+        </w:rPr>
+        <w:t>) to view the new data.</w:t>
       </w:r>
       <w:r>
         <w:rPr>
@@ -442,8 +775,10 @@
           <w:rFonts w:ascii="Times New Roman" w:hAnsi="Times New Roman" w:cs="Times New Roman"/>
           <w:sz w:val="24"/>
         </w:rPr>
+        <w:lastRenderedPageBreak/>
         <w:t xml:space="preserve">in order for this to work, you must set </w:t>
       </w:r>
+      <w:proofErr w:type="spellStart"/>
       <w:r>
         <w:rPr>
           <w:rFonts w:ascii="Times New Roman" w:hAnsi="Times New Roman" w:cs="Times New Roman"/>
@@ -451,6 +786,7 @@
         </w:rPr>
         <w:t>serverside</w:t>
       </w:r>
+      <w:proofErr w:type="spellEnd"/>
       <w:r>
         <w:rPr>
           <w:rFonts w:ascii="Times New Roman" w:hAnsi="Times New Roman" w:cs="Times New Roman"/>
@@ -509,8 +845,6 @@
         </w:rPr>
         <w:t>MULTI-COLUMN SORT</w:t>
       </w:r>
-      <w:bookmarkStart w:id="0" w:name="_GoBack"/>
-      <w:bookmarkEnd w:id="0"/>
     </w:p>
     <w:sectPr>
       <w:pgSz w:w="12240" w:h="15840"/>

</xml_diff>

<commit_message>
added 'newres' route, need to test if it works
</commit_message>
<xml_diff>
--- a/READ.docx
+++ b/READ.docx
@@ -69,23 +69,7 @@
           <w:rFonts w:ascii="Times New Roman" w:hAnsi="Times New Roman" w:cs="Times New Roman"/>
           <w:sz w:val="24"/>
         </w:rPr>
-        <w:t xml:space="preserve">Change all the </w:t>
-      </w:r>
-      <w:proofErr w:type="spellStart"/>
-      <w:r>
-        <w:rPr>
-          <w:rFonts w:ascii="Times New Roman" w:hAnsi="Times New Roman" w:cs="Times New Roman"/>
-          <w:sz w:val="24"/>
-        </w:rPr>
-        <w:t>webkit</w:t>
-      </w:r>
-      <w:proofErr w:type="spellEnd"/>
-      <w:r>
-        <w:rPr>
-          <w:rFonts w:ascii="Times New Roman" w:hAnsi="Times New Roman" w:cs="Times New Roman"/>
-          <w:sz w:val="24"/>
-        </w:rPr>
-        <w:t xml:space="preserve"> filters…to just the </w:t>
+        <w:t xml:space="preserve">Change all the webkit filters…to just the </w:t>
       </w:r>
       <w:r>
         <w:rPr>
@@ -119,17 +103,8 @@
           <w:rFonts w:ascii="Times New Roman" w:hAnsi="Times New Roman" w:cs="Times New Roman"/>
           <w:sz w:val="24"/>
         </w:rPr>
-        <w:t xml:space="preserve">Not all browsers support </w:t>
-      </w:r>
-      <w:proofErr w:type="spellStart"/>
-      <w:r>
-        <w:rPr>
-          <w:rFonts w:ascii="Times New Roman" w:hAnsi="Times New Roman" w:cs="Times New Roman"/>
-          <w:sz w:val="24"/>
-        </w:rPr>
-        <w:t>webkit</w:t>
-      </w:r>
-      <w:proofErr w:type="spellEnd"/>
+        <w:t>Not all browsers support webkit</w:t>
+      </w:r>
     </w:p>
     <w:p>
       <w:pPr>
@@ -148,23 +123,7 @@
           <w:rFonts w:ascii="Times New Roman" w:hAnsi="Times New Roman" w:cs="Times New Roman"/>
           <w:sz w:val="24"/>
         </w:rPr>
-        <w:t xml:space="preserve">Date should be changed so </w:t>
-      </w:r>
-      <w:proofErr w:type="spellStart"/>
-      <w:r>
-        <w:rPr>
-          <w:rFonts w:ascii="Times New Roman" w:hAnsi="Times New Roman" w:cs="Times New Roman"/>
-          <w:sz w:val="24"/>
-        </w:rPr>
-        <w:t>its</w:t>
-      </w:r>
-      <w:proofErr w:type="spellEnd"/>
-      <w:r>
-        <w:rPr>
-          <w:rFonts w:ascii="Times New Roman" w:hAnsi="Times New Roman" w:cs="Times New Roman"/>
-          <w:sz w:val="24"/>
-        </w:rPr>
-        <w:t xml:space="preserve"> says “February 13</w:t>
+        <w:t>Date should be changed so its says “February 13</w:t>
       </w:r>
       <w:r>
         <w:rPr>
@@ -219,23 +178,7 @@
           <w:rFonts w:ascii="Times New Roman" w:hAnsi="Times New Roman" w:cs="Times New Roman"/>
           <w:sz w:val="24"/>
         </w:rPr>
-        <w:t xml:space="preserve">Find an </w:t>
-      </w:r>
-      <w:proofErr w:type="spellStart"/>
-      <w:r>
-        <w:rPr>
-          <w:rFonts w:ascii="Times New Roman" w:hAnsi="Times New Roman" w:cs="Times New Roman"/>
-          <w:sz w:val="24"/>
-        </w:rPr>
-        <w:t>api</w:t>
-      </w:r>
-      <w:proofErr w:type="spellEnd"/>
-      <w:r>
-        <w:rPr>
-          <w:rFonts w:ascii="Times New Roman" w:hAnsi="Times New Roman" w:cs="Times New Roman"/>
-          <w:sz w:val="24"/>
-        </w:rPr>
-        <w:t xml:space="preserve"> which can list all the possible </w:t>
+        <w:t xml:space="preserve">Find an api which can list all the possible </w:t>
       </w:r>
       <w:r>
         <w:rPr>
@@ -250,6 +193,80 @@
           <w:sz w:val="24"/>
         </w:rPr>
         <w:t>s in a city</w:t>
+      </w:r>
+    </w:p>
+    <w:p>
+      <w:pPr>
+        <w:pStyle w:val="ListParagraph"/>
+        <w:numPr>
+          <w:ilvl w:val="0"/>
+          <w:numId w:val="6"/>
+        </w:numPr>
+        <w:rPr>
+          <w:rFonts w:ascii="Times New Roman" w:hAnsi="Times New Roman" w:cs="Times New Roman"/>
+          <w:sz w:val="24"/>
+        </w:rPr>
+      </w:pPr>
+      <w:r>
+        <w:rPr>
+          <w:rFonts w:ascii="Times New Roman" w:hAnsi="Times New Roman" w:cs="Times New Roman"/>
+          <w:sz w:val="24"/>
+        </w:rPr>
+        <w:t>We should ask the user for their current location, and then pull reservations from postal-codes near them</w:t>
+      </w:r>
+    </w:p>
+    <w:p>
+      <w:pPr>
+        <w:pStyle w:val="ListParagraph"/>
+        <w:numPr>
+          <w:ilvl w:val="0"/>
+          <w:numId w:val="4"/>
+        </w:numPr>
+        <w:rPr>
+          <w:rFonts w:ascii="Times New Roman" w:hAnsi="Times New Roman" w:cs="Times New Roman"/>
+          <w:b/>
+          <w:sz w:val="24"/>
+        </w:rPr>
+      </w:pPr>
+      <w:r>
+        <w:rPr>
+          <w:rFonts w:ascii="Times New Roman" w:hAnsi="Times New Roman" w:cs="Times New Roman"/>
+          <w:b/>
+          <w:sz w:val="24"/>
+        </w:rPr>
+        <w:t xml:space="preserve">You can be a bit more </w:t>
+      </w:r>
+      <w:r>
+        <w:rPr>
+          <w:rFonts w:ascii="Times New Roman" w:hAnsi="Times New Roman" w:cs="Times New Roman"/>
+          <w:b/>
+          <w:sz w:val="24"/>
+        </w:rPr>
+        <w:t>descriptive</w:t>
+      </w:r>
+      <w:r>
+        <w:rPr>
+          <w:rFonts w:ascii="Times New Roman" w:hAnsi="Times New Roman" w:cs="Times New Roman"/>
+          <w:b/>
+          <w:sz w:val="24"/>
+        </w:rPr>
+        <w:t xml:space="preserve"> with the entry names in user.js (routes)  (these names correspond to name</w:t>
+      </w:r>
+      <w:r>
+        <w:rPr>
+          <w:rFonts w:ascii="Times New Roman" w:hAnsi="Times New Roman" w:cs="Times New Roman"/>
+          <w:b/>
+          <w:sz w:val="24"/>
+        </w:rPr>
+        <w:t xml:space="preserve"> attribute at the end of userhome.jade</w:t>
+      </w:r>
+      <w:r>
+        <w:rPr>
+          <w:rFonts w:ascii="Times New Roman" w:hAnsi="Times New Roman" w:cs="Times New Roman"/>
+          <w:b/>
+          <w:sz w:val="24"/>
+        </w:rPr>
+        <w:t>)</w:t>
       </w:r>
     </w:p>
     <w:p>
@@ -261,17 +278,84 @@
           <w:sz w:val="24"/>
         </w:rPr>
       </w:pPr>
-    </w:p>
-    <w:p>
-      <w:pPr>
-        <w:rPr>
-          <w:rFonts w:ascii="Times New Roman" w:hAnsi="Times New Roman" w:cs="Times New Roman"/>
+      <w:r>
+        <w:rPr>
+          <w:rFonts w:ascii="Times New Roman" w:hAnsi="Times New Roman" w:cs="Times New Roman"/>
+          <w:noProof/>
           <w:sz w:val="24"/>
           <w:u w:val="single"/>
         </w:rPr>
-      </w:pPr>
-      <w:bookmarkStart w:id="0" w:name="_GoBack"/>
-      <w:bookmarkEnd w:id="0"/>
+        <w:drawing>
+          <wp:anchor distT="0" distB="0" distL="114300" distR="114300" simplePos="0" relativeHeight="251658240" behindDoc="1" locked="0" layoutInCell="1" allowOverlap="1" wp14:anchorId="35F2D66B" wp14:editId="4018A7E7">
+            <wp:simplePos x="0" y="0"/>
+            <wp:positionH relativeFrom="column">
+              <wp:posOffset>7620</wp:posOffset>
+            </wp:positionH>
+            <wp:positionV relativeFrom="paragraph">
+              <wp:posOffset>76200</wp:posOffset>
+            </wp:positionV>
+            <wp:extent cx="5271135" cy="2009775"/>
+            <wp:effectExtent l="0" t="0" r="5715" b="9525"/>
+            <wp:wrapTight wrapText="bothSides">
+              <wp:wrapPolygon edited="0">
+                <wp:start x="0" y="0"/>
+                <wp:lineTo x="0" y="21498"/>
+                <wp:lineTo x="21545" y="21498"/>
+                <wp:lineTo x="21545" y="0"/>
+                <wp:lineTo x="0" y="0"/>
+              </wp:wrapPolygon>
+            </wp:wrapTight>
+            <wp:docPr id="3" name="Picture 3"/>
+            <wp:cNvGraphicFramePr>
+              <a:graphicFrameLocks xmlns:a="http://schemas.openxmlformats.org/drawingml/2006/main" noChangeAspect="1"/>
+            </wp:cNvGraphicFramePr>
+            <a:graphic xmlns:a="http://schemas.openxmlformats.org/drawingml/2006/main">
+              <a:graphicData uri="http://schemas.openxmlformats.org/drawingml/2006/picture">
+                <pic:pic xmlns:pic="http://schemas.openxmlformats.org/drawingml/2006/picture">
+                  <pic:nvPicPr>
+                    <pic:cNvPr id="0" name="Picture 2"/>
+                    <pic:cNvPicPr>
+                      <a:picLocks noChangeAspect="1" noChangeArrowheads="1"/>
+                    </pic:cNvPicPr>
+                  </pic:nvPicPr>
+                  <pic:blipFill>
+                    <a:blip r:embed="rId5" cstate="print">
+                      <a:extLst>
+                        <a:ext uri="{28A0092B-C50C-407E-A947-70E740481C1C}">
+                          <a14:useLocalDpi xmlns:a14="http://schemas.microsoft.com/office/drawing/2010/main" val="0"/>
+                        </a:ext>
+                      </a:extLst>
+                    </a:blip>
+                    <a:srcRect/>
+                    <a:stretch>
+                      <a:fillRect/>
+                    </a:stretch>
+                  </pic:blipFill>
+                  <pic:spPr bwMode="auto">
+                    <a:xfrm>
+                      <a:off x="0" y="0"/>
+                      <a:ext cx="5271135" cy="2009775"/>
+                    </a:xfrm>
+                    <a:prstGeom prst="rect">
+                      <a:avLst/>
+                    </a:prstGeom>
+                    <a:noFill/>
+                    <a:ln>
+                      <a:noFill/>
+                    </a:ln>
+                  </pic:spPr>
+                </pic:pic>
+              </a:graphicData>
+            </a:graphic>
+            <wp14:sizeRelH relativeFrom="page">
+              <wp14:pctWidth>0</wp14:pctWidth>
+            </wp14:sizeRelH>
+            <wp14:sizeRelV relativeFrom="page">
+              <wp14:pctHeight>0</wp14:pctHeight>
+            </wp14:sizeRelV>
+          </wp:anchor>
+        </w:drawing>
+      </w:r>
     </w:p>
     <w:p>
       <w:pPr>
@@ -281,14 +365,32 @@
           <w:u w:val="single"/>
         </w:rPr>
       </w:pPr>
-      <w:r>
+    </w:p>
+    <w:p>
+      <w:pPr>
         <w:rPr>
           <w:rFonts w:ascii="Times New Roman" w:hAnsi="Times New Roman" w:cs="Times New Roman"/>
           <w:sz w:val="24"/>
           <w:u w:val="single"/>
         </w:rPr>
+      </w:pPr>
+      <w:r>
+        <w:rPr>
+          <w:rFonts w:ascii="Times New Roman" w:hAnsi="Times New Roman" w:cs="Times New Roman"/>
+          <w:sz w:val="24"/>
+          <w:u w:val="single"/>
+        </w:rPr>
         <w:t>Cautions</w:t>
       </w:r>
+    </w:p>
+    <w:p>
+      <w:pPr>
+        <w:rPr>
+          <w:rFonts w:ascii="Times New Roman" w:hAnsi="Times New Roman" w:cs="Times New Roman"/>
+          <w:sz w:val="24"/>
+          <w:u w:val="single"/>
+        </w:rPr>
+      </w:pPr>
     </w:p>
     <w:p>
       <w:pPr>
@@ -308,45 +410,190 @@
           <w:rFonts w:ascii="Times New Roman" w:hAnsi="Times New Roman" w:cs="Times New Roman"/>
           <w:sz w:val="24"/>
         </w:rPr>
-        <w:t xml:space="preserve">Jquery.datatables.css – line 299,  </w:t>
-      </w:r>
-      <w:r>
-        <w:rPr>
-          <w:rFonts w:ascii="Times New Roman" w:hAnsi="Times New Roman" w:cs="Times New Roman"/>
-          <w:sz w:val="24"/>
-        </w:rPr>
-        <w:t>.</w:t>
-      </w:r>
-      <w:proofErr w:type="spellStart"/>
-      <w:r>
-        <w:rPr>
-          <w:rFonts w:ascii="Times New Roman" w:hAnsi="Times New Roman" w:cs="Times New Roman"/>
-          <w:sz w:val="24"/>
-        </w:rPr>
-        <w:t>dataTables_wrapper</w:t>
-      </w:r>
-      <w:proofErr w:type="spellEnd"/>
-      <w:r>
-        <w:rPr>
-          <w:rFonts w:ascii="Times New Roman" w:hAnsi="Times New Roman" w:cs="Times New Roman"/>
-          <w:sz w:val="24"/>
-        </w:rPr>
-        <w:t xml:space="preserve"> class</w:t>
-      </w:r>
-      <w:r>
-        <w:rPr>
-          <w:rFonts w:ascii="Times New Roman" w:hAnsi="Times New Roman" w:cs="Times New Roman"/>
-          <w:sz w:val="24"/>
+        <w:t xml:space="preserve">IMPORTANT – the partition key will be the </w:t>
+      </w:r>
+      <w:r>
+        <w:rPr>
+          <w:rFonts w:ascii="Times New Roman" w:hAnsi="Times New Roman" w:cs="Times New Roman"/>
+          <w:sz w:val="24"/>
+        </w:rPr>
+        <w:t>POSTAL_CODE</w:t>
+      </w:r>
+      <w:r>
+        <w:rPr>
+          <w:rFonts w:ascii="Times New Roman" w:hAnsi="Times New Roman" w:cs="Times New Roman"/>
+          <w:sz w:val="24"/>
+        </w:rPr>
+        <w:t xml:space="preserve"> of the place where the </w:t>
+      </w:r>
+      <w:r>
+        <w:rPr>
+          <w:rFonts w:ascii="Times New Roman" w:hAnsi="Times New Roman" w:cs="Times New Roman"/>
+          <w:sz w:val="24"/>
+        </w:rPr>
+        <w:t xml:space="preserve">restaurant </w:t>
+      </w:r>
+      <w:r>
+        <w:rPr>
+          <w:rFonts w:ascii="Times New Roman" w:hAnsi="Times New Roman" w:cs="Times New Roman"/>
+          <w:sz w:val="24"/>
+        </w:rPr>
+        <w:t xml:space="preserve">is in </w:t>
+      </w:r>
+    </w:p>
+    <w:p>
+      <w:pPr>
+        <w:pStyle w:val="ListParagraph"/>
+        <w:numPr>
+          <w:ilvl w:val="0"/>
+          <w:numId w:val="2"/>
+        </w:numPr>
+        <w:rPr>
+          <w:rFonts w:ascii="Times New Roman" w:hAnsi="Times New Roman" w:cs="Times New Roman"/>
+          <w:sz w:val="24"/>
+          <w:u w:val="single"/>
+        </w:rPr>
+      </w:pPr>
+      <w:r>
+        <w:rPr>
+          <w:rFonts w:ascii="Times New Roman" w:hAnsi="Times New Roman" w:cs="Times New Roman"/>
+          <w:sz w:val="24"/>
+          <w:u w:val="single"/>
+        </w:rPr>
+        <w:t>MULTI-COLUMN SORT</w:t>
+      </w:r>
+      <w:r>
+        <w:rPr>
+          <w:rFonts w:ascii="Times New Roman" w:hAnsi="Times New Roman" w:cs="Times New Roman"/>
+          <w:sz w:val="24"/>
+          <w:u w:val="single"/>
         </w:rPr>
         <w:t xml:space="preserve"> </w:t>
       </w:r>
       <w:r>
         <w:rPr>
           <w:rFonts w:ascii="Times New Roman" w:hAnsi="Times New Roman" w:cs="Times New Roman"/>
+          <w:sz w:val="24"/>
+        </w:rPr>
+        <w:t xml:space="preserve">for the time and date properties in the </w:t>
+      </w:r>
+      <w:r>
+        <w:rPr>
+          <w:rFonts w:ascii="Times New Roman" w:hAnsi="Times New Roman" w:cs="Times New Roman"/>
+          <w:sz w:val="24"/>
+        </w:rPr>
+        <w:t>table??</w:t>
+      </w:r>
+    </w:p>
+    <w:p>
+      <w:pPr>
+        <w:pStyle w:val="ListParagraph"/>
+        <w:numPr>
+          <w:ilvl w:val="0"/>
+          <w:numId w:val="2"/>
+        </w:numPr>
+        <w:rPr>
+          <w:rFonts w:ascii="Times New Roman" w:hAnsi="Times New Roman" w:cs="Times New Roman"/>
+          <w:sz w:val="24"/>
+          <w:u w:val="single"/>
+        </w:rPr>
+      </w:pPr>
+      <w:r>
+        <w:rPr>
+          <w:rFonts w:ascii="Times New Roman" w:hAnsi="Times New Roman" w:cs="Times New Roman"/>
+          <w:sz w:val="40"/>
+          <w:u w:val="single"/>
+        </w:rPr>
+        <w:t>You put a timer in user.js routes</w:t>
+      </w:r>
+      <w:r>
+        <w:rPr>
+          <w:rFonts w:ascii="Times New Roman" w:hAnsi="Times New Roman" w:cs="Times New Roman"/>
+          <w:sz w:val="40"/>
+          <w:u w:val="single"/>
+        </w:rPr>
+        <w:t xml:space="preserve">, </w:t>
+      </w:r>
+      <w:r>
+        <w:rPr>
+          <w:rFonts w:ascii="Times New Roman" w:hAnsi="Times New Roman" w:cs="Times New Roman"/>
+          <w:sz w:val="24"/>
+        </w:rPr>
+        <w:t xml:space="preserve">I need to find the </w:t>
+      </w:r>
+      <w:r>
+        <w:rPr>
+          <w:rFonts w:ascii="Times New Roman" w:hAnsi="Times New Roman" w:cs="Times New Roman"/>
+          <w:sz w:val="24"/>
+        </w:rPr>
+        <w:t>a</w:t>
+      </w:r>
+      <w:bookmarkStart w:id="0" w:name="_GoBack"/>
+      <w:bookmarkEnd w:id="0"/>
+      <w:r>
+        <w:rPr>
+          <w:rFonts w:ascii="Times New Roman" w:hAnsi="Times New Roman" w:cs="Times New Roman"/>
+          <w:sz w:val="24"/>
+        </w:rPr>
+        <w:t>sync</w:t>
+      </w:r>
+      <w:r>
+        <w:rPr>
+          <w:rFonts w:ascii="Times New Roman" w:hAnsi="Times New Roman" w:cs="Times New Roman"/>
+          <w:sz w:val="24"/>
+        </w:rPr>
+        <w:t xml:space="preserve"> function…</w:t>
+      </w:r>
+    </w:p>
+    <w:p>
+      <w:pPr>
+        <w:pStyle w:val="ListParagraph"/>
+        <w:ind w:left="360"/>
+        <w:rPr>
+          <w:rFonts w:ascii="Times New Roman" w:hAnsi="Times New Roman" w:cs="Times New Roman"/>
+          <w:sz w:val="24"/>
+          <w:u w:val="single"/>
+        </w:rPr>
+      </w:pPr>
+    </w:p>
+    <w:p>
+      <w:pPr>
+        <w:rPr>
+          <w:rFonts w:ascii="Times New Roman" w:hAnsi="Times New Roman" w:cs="Times New Roman"/>
+          <w:sz w:val="24"/>
+        </w:rPr>
+      </w:pPr>
+    </w:p>
+    <w:p>
+      <w:pPr>
+        <w:rPr>
+          <w:rFonts w:ascii="Times New Roman" w:hAnsi="Times New Roman" w:cs="Times New Roman"/>
           <w:b/>
           <w:sz w:val="24"/>
         </w:rPr>
-        <w:t>NEVER IMPLEMENTED</w:t>
+      </w:pPr>
+      <w:r>
+        <w:rPr>
+          <w:rFonts w:ascii="Times New Roman" w:hAnsi="Times New Roman" w:cs="Times New Roman"/>
+          <w:sz w:val="24"/>
+        </w:rPr>
+        <w:t xml:space="preserve">A number of the API functions make the assumption that data storage it done on the client-side, rather than the server-side. As such functions such as fnAddData and fnDeleteRow will not effect the data held on your database. Indeed DataTables does not know if you are even using a database! </w:t>
+      </w:r>
+      <w:r>
+        <w:rPr>
+          <w:rFonts w:ascii="Times New Roman" w:hAnsi="Times New Roman" w:cs="Times New Roman"/>
+          <w:b/>
+          <w:sz w:val="24"/>
+        </w:rPr>
+        <w:t>As such, you must make the required calls to the server to manipulate your data as required, and then simply redraw the table (fnDraw) to view the new data.</w:t>
+      </w:r>
+      <w:r>
+        <w:rPr>
+          <w:rFonts w:ascii="Times New Roman" w:hAnsi="Times New Roman" w:cs="Times New Roman"/>
+          <w:b/>
+          <w:sz w:val="24"/>
+        </w:rPr>
+        <w:t>’</w:t>
       </w:r>
     </w:p>
     <w:p>
@@ -367,45 +614,38 @@
           <w:rFonts w:ascii="Times New Roman" w:hAnsi="Times New Roman" w:cs="Times New Roman"/>
           <w:sz w:val="24"/>
         </w:rPr>
-        <w:t>Zoom attribute changed from “1” to “1.5”</w:t>
-      </w:r>
-    </w:p>
-    <w:p>
-      <w:pPr>
-        <w:pStyle w:val="ListParagraph"/>
-        <w:numPr>
-          <w:ilvl w:val="0"/>
-          <w:numId w:val="3"/>
-        </w:numPr>
+        <w:t xml:space="preserve">in order for this to work, you must set </w:t>
+      </w:r>
+      <w:r>
+        <w:rPr>
+          <w:rFonts w:ascii="Times New Roman" w:hAnsi="Times New Roman" w:cs="Times New Roman"/>
+          <w:sz w:val="24"/>
+        </w:rPr>
+        <w:t>serverside</w:t>
+      </w:r>
+      <w:r>
+        <w:rPr>
+          <w:rFonts w:ascii="Times New Roman" w:hAnsi="Times New Roman" w:cs="Times New Roman"/>
+          <w:sz w:val="24"/>
+        </w:rPr>
+        <w:t xml:space="preserve"> : true in the data table </w:t>
+      </w:r>
+      <w:r>
+        <w:rPr>
+          <w:rFonts w:ascii="Times New Roman" w:hAnsi="Times New Roman" w:cs="Times New Roman"/>
+          <w:sz w:val="24"/>
+        </w:rPr>
+        <w:t>initialization</w:t>
+      </w:r>
+    </w:p>
+    <w:p>
+      <w:pPr>
         <w:rPr>
           <w:rFonts w:ascii="Times New Roman" w:hAnsi="Times New Roman" w:cs="Times New Roman"/>
           <w:sz w:val="24"/>
           <w:u w:val="single"/>
         </w:rPr>
       </w:pPr>
-      <w:r>
-        <w:rPr>
-          <w:rFonts w:ascii="Times New Roman" w:hAnsi="Times New Roman" w:cs="Times New Roman"/>
-          <w:sz w:val="24"/>
-        </w:rPr>
-        <w:t xml:space="preserve">Zoom does not work in </w:t>
-      </w:r>
-      <w:proofErr w:type="spellStart"/>
-      <w:r>
-        <w:rPr>
-          <w:rFonts w:ascii="Times New Roman" w:hAnsi="Times New Roman" w:cs="Times New Roman"/>
-          <w:sz w:val="24"/>
-        </w:rPr>
-        <w:t>firefox</w:t>
-      </w:r>
-      <w:proofErr w:type="spellEnd"/>
-      <w:r>
-        <w:rPr>
-          <w:rFonts w:ascii="Times New Roman" w:hAnsi="Times New Roman" w:cs="Times New Roman"/>
-          <w:sz w:val="24"/>
-        </w:rPr>
-        <w:t xml:space="preserve"> and opera, refer to a link in bookmarks with a guy who made a plugin to handle this</w:t>
-      </w:r>
     </w:p>
     <w:p>
       <w:pPr>
@@ -418,52 +658,12 @@
     </w:p>
     <w:p>
       <w:pPr>
-        <w:pStyle w:val="ListParagraph"/>
-        <w:numPr>
-          <w:ilvl w:val="0"/>
-          <w:numId w:val="2"/>
-        </w:numPr>
         <w:rPr>
           <w:rFonts w:ascii="Times New Roman" w:hAnsi="Times New Roman" w:cs="Times New Roman"/>
           <w:sz w:val="24"/>
           <w:u w:val="single"/>
         </w:rPr>
       </w:pPr>
-      <w:r>
-        <w:rPr>
-          <w:rFonts w:ascii="Times New Roman" w:hAnsi="Times New Roman" w:cs="Times New Roman"/>
-          <w:sz w:val="24"/>
-        </w:rPr>
-        <w:t xml:space="preserve">IMPORTANT – the partition key will be the </w:t>
-      </w:r>
-      <w:r>
-        <w:rPr>
-          <w:rFonts w:ascii="Times New Roman" w:hAnsi="Times New Roman" w:cs="Times New Roman"/>
-          <w:sz w:val="24"/>
-        </w:rPr>
-        <w:t>POSTAL_CODE</w:t>
-      </w:r>
-      <w:r>
-        <w:rPr>
-          <w:rFonts w:ascii="Times New Roman" w:hAnsi="Times New Roman" w:cs="Times New Roman"/>
-          <w:sz w:val="24"/>
-        </w:rPr>
-        <w:t xml:space="preserve"> of the place where the </w:t>
-      </w:r>
-      <w:r>
-        <w:rPr>
-          <w:rFonts w:ascii="Times New Roman" w:hAnsi="Times New Roman" w:cs="Times New Roman"/>
-          <w:sz w:val="24"/>
-        </w:rPr>
-        <w:t xml:space="preserve">restaurant </w:t>
-      </w:r>
-      <w:r>
-        <w:rPr>
-          <w:rFonts w:ascii="Times New Roman" w:hAnsi="Times New Roman" w:cs="Times New Roman"/>
-          <w:sz w:val="24"/>
-        </w:rPr>
-        <w:t xml:space="preserve">is in </w:t>
-      </w:r>
     </w:p>
     <w:p>
       <w:pPr>
@@ -473,378 +673,6 @@
           <w:u w:val="single"/>
         </w:rPr>
       </w:pPr>
-    </w:p>
-    <w:p>
-      <w:pPr>
-        <w:rPr>
-          <w:rFonts w:ascii="Times New Roman" w:hAnsi="Times New Roman" w:cs="Times New Roman"/>
-          <w:sz w:val="24"/>
-          <w:u w:val="single"/>
-        </w:rPr>
-      </w:pPr>
-    </w:p>
-    <w:p>
-      <w:pPr>
-        <w:rPr>
-          <w:rFonts w:ascii="Times New Roman" w:hAnsi="Times New Roman" w:cs="Times New Roman"/>
-          <w:sz w:val="24"/>
-          <w:u w:val="single"/>
-        </w:rPr>
-      </w:pPr>
-    </w:p>
-    <w:p>
-      <w:pPr>
-        <w:rPr>
-          <w:rFonts w:ascii="Times New Roman" w:hAnsi="Times New Roman" w:cs="Times New Roman"/>
-          <w:sz w:val="24"/>
-        </w:rPr>
-      </w:pPr>
-      <w:r>
-        <w:rPr>
-          <w:rFonts w:ascii="Times New Roman" w:hAnsi="Times New Roman" w:cs="Times New Roman"/>
-          <w:sz w:val="24"/>
-        </w:rPr>
-        <w:t>Protocol</w:t>
-      </w:r>
-      <w:r>
-        <w:rPr>
-          <w:rFonts w:ascii="Times New Roman" w:hAnsi="Times New Roman" w:cs="Times New Roman"/>
-          <w:sz w:val="24"/>
-        </w:rPr>
-        <w:t xml:space="preserve"> F</w:t>
-      </w:r>
-      <w:r>
-        <w:rPr>
-          <w:rFonts w:ascii="Times New Roman" w:hAnsi="Times New Roman" w:cs="Times New Roman"/>
-          <w:sz w:val="24"/>
-        </w:rPr>
-        <w:t xml:space="preserve">or </w:t>
-      </w:r>
-      <w:r>
-        <w:rPr>
-          <w:rFonts w:ascii="Times New Roman" w:hAnsi="Times New Roman" w:cs="Times New Roman"/>
-          <w:sz w:val="24"/>
-        </w:rPr>
-        <w:t>M</w:t>
-      </w:r>
-      <w:r>
-        <w:rPr>
-          <w:rFonts w:ascii="Times New Roman" w:hAnsi="Times New Roman" w:cs="Times New Roman"/>
-          <w:sz w:val="24"/>
-        </w:rPr>
-        <w:t xml:space="preserve">odifying </w:t>
-      </w:r>
-      <w:r>
-        <w:rPr>
-          <w:rFonts w:ascii="Times New Roman" w:hAnsi="Times New Roman" w:cs="Times New Roman"/>
-          <w:sz w:val="24"/>
-        </w:rPr>
-        <w:t xml:space="preserve">Library </w:t>
-      </w:r>
-      <w:proofErr w:type="gramStart"/>
-      <w:r>
-        <w:rPr>
-          <w:rFonts w:ascii="Times New Roman" w:hAnsi="Times New Roman" w:cs="Times New Roman"/>
-          <w:sz w:val="24"/>
-        </w:rPr>
-        <w:t>F</w:t>
-      </w:r>
-      <w:r>
-        <w:rPr>
-          <w:rFonts w:ascii="Times New Roman" w:hAnsi="Times New Roman" w:cs="Times New Roman"/>
-          <w:sz w:val="24"/>
-        </w:rPr>
-        <w:t>iles</w:t>
-      </w:r>
-      <w:r>
-        <w:rPr>
-          <w:rFonts w:ascii="Times New Roman" w:hAnsi="Times New Roman" w:cs="Times New Roman"/>
-          <w:sz w:val="24"/>
-          <w:u w:val="single"/>
-        </w:rPr>
-        <w:t xml:space="preserve"> :</w:t>
-      </w:r>
-      <w:proofErr w:type="gramEnd"/>
-      <w:r>
-        <w:rPr>
-          <w:rFonts w:ascii="Times New Roman" w:hAnsi="Times New Roman" w:cs="Times New Roman"/>
-          <w:sz w:val="24"/>
-          <w:u w:val="single"/>
-        </w:rPr>
-        <w:t xml:space="preserve"> </w:t>
-      </w:r>
-      <w:r>
-        <w:rPr>
-          <w:rFonts w:ascii="Times New Roman" w:hAnsi="Times New Roman" w:cs="Times New Roman"/>
-          <w:sz w:val="24"/>
-        </w:rPr>
-        <w:t xml:space="preserve">you must put “MODIFIED BY AMIT SAXENA” at every section which is modified and </w:t>
-      </w:r>
-      <w:r>
-        <w:rPr>
-          <w:rFonts w:ascii="Times New Roman" w:hAnsi="Times New Roman" w:cs="Times New Roman"/>
-          <w:b/>
-          <w:sz w:val="24"/>
-        </w:rPr>
-        <w:t>document the modifications here</w:t>
-      </w:r>
-    </w:p>
-    <w:p>
-      <w:pPr>
-        <w:rPr>
-          <w:rFonts w:ascii="Times New Roman" w:hAnsi="Times New Roman" w:cs="Times New Roman"/>
-          <w:sz w:val="24"/>
-          <w:u w:val="single"/>
-        </w:rPr>
-      </w:pPr>
-      <w:r>
-        <w:rPr>
-          <w:rFonts w:ascii="Times New Roman" w:hAnsi="Times New Roman" w:cs="Times New Roman"/>
-          <w:sz w:val="24"/>
-          <w:u w:val="single"/>
-        </w:rPr>
-        <w:t>jquery.dataTables.css</w:t>
-      </w:r>
-    </w:p>
-    <w:p>
-      <w:pPr>
-        <w:pStyle w:val="ListParagraph"/>
-        <w:numPr>
-          <w:ilvl w:val="0"/>
-          <w:numId w:val="2"/>
-        </w:numPr>
-        <w:rPr>
-          <w:rFonts w:ascii="Times New Roman" w:hAnsi="Times New Roman" w:cs="Times New Roman"/>
-          <w:sz w:val="24"/>
-          <w:u w:val="single"/>
-        </w:rPr>
-      </w:pPr>
-      <w:r>
-        <w:rPr>
-          <w:rFonts w:ascii="Times New Roman" w:hAnsi="Times New Roman" w:cs="Times New Roman"/>
-          <w:sz w:val="24"/>
-        </w:rPr>
-        <w:t>Didn’t modify anything</w:t>
-      </w:r>
-    </w:p>
-    <w:p>
-      <w:pPr>
-        <w:rPr>
-          <w:rFonts w:ascii="Times New Roman" w:hAnsi="Times New Roman" w:cs="Times New Roman"/>
-          <w:sz w:val="24"/>
-        </w:rPr>
-      </w:pPr>
-    </w:p>
-    <w:p>
-      <w:pPr>
-        <w:rPr>
-          <w:rFonts w:ascii="Times New Roman" w:hAnsi="Times New Roman" w:cs="Times New Roman"/>
-          <w:sz w:val="24"/>
-        </w:rPr>
-      </w:pPr>
-    </w:p>
-    <w:p>
-      <w:pPr>
-        <w:rPr>
-          <w:rFonts w:ascii="Times New Roman" w:hAnsi="Times New Roman" w:cs="Times New Roman"/>
-          <w:b/>
-          <w:sz w:val="24"/>
-        </w:rPr>
-      </w:pPr>
-      <w:r>
-        <w:rPr>
-          <w:rFonts w:ascii="Times New Roman" w:hAnsi="Times New Roman" w:cs="Times New Roman"/>
-          <w:sz w:val="24"/>
-        </w:rPr>
-        <w:t xml:space="preserve">A number of the API functions make the assumption that data storage it done on the client-side, rather than the server-side. As such functions such as </w:t>
-      </w:r>
-      <w:proofErr w:type="spellStart"/>
-      <w:r>
-        <w:rPr>
-          <w:rFonts w:ascii="Times New Roman" w:hAnsi="Times New Roman" w:cs="Times New Roman"/>
-          <w:sz w:val="24"/>
-        </w:rPr>
-        <w:t>fnAddData</w:t>
-      </w:r>
-      <w:proofErr w:type="spellEnd"/>
-      <w:r>
-        <w:rPr>
-          <w:rFonts w:ascii="Times New Roman" w:hAnsi="Times New Roman" w:cs="Times New Roman"/>
-          <w:sz w:val="24"/>
-        </w:rPr>
-        <w:t xml:space="preserve"> and </w:t>
-      </w:r>
-      <w:proofErr w:type="spellStart"/>
-      <w:r>
-        <w:rPr>
-          <w:rFonts w:ascii="Times New Roman" w:hAnsi="Times New Roman" w:cs="Times New Roman"/>
-          <w:sz w:val="24"/>
-        </w:rPr>
-        <w:t>fnDeleteRow</w:t>
-      </w:r>
-      <w:proofErr w:type="spellEnd"/>
-      <w:r>
-        <w:rPr>
-          <w:rFonts w:ascii="Times New Roman" w:hAnsi="Times New Roman" w:cs="Times New Roman"/>
-          <w:sz w:val="24"/>
-        </w:rPr>
-        <w:t xml:space="preserve"> will not </w:t>
-      </w:r>
-      <w:proofErr w:type="spellStart"/>
-      <w:r>
-        <w:rPr>
-          <w:rFonts w:ascii="Times New Roman" w:hAnsi="Times New Roman" w:cs="Times New Roman"/>
-          <w:sz w:val="24"/>
-        </w:rPr>
-        <w:t>effect</w:t>
-      </w:r>
-      <w:proofErr w:type="spellEnd"/>
-      <w:r>
-        <w:rPr>
-          <w:rFonts w:ascii="Times New Roman" w:hAnsi="Times New Roman" w:cs="Times New Roman"/>
-          <w:sz w:val="24"/>
-        </w:rPr>
-        <w:t xml:space="preserve"> the data held on your database. Indeed </w:t>
-      </w:r>
-      <w:proofErr w:type="spellStart"/>
-      <w:r>
-        <w:rPr>
-          <w:rFonts w:ascii="Times New Roman" w:hAnsi="Times New Roman" w:cs="Times New Roman"/>
-          <w:sz w:val="24"/>
-        </w:rPr>
-        <w:t>DataTables</w:t>
-      </w:r>
-      <w:proofErr w:type="spellEnd"/>
-      <w:r>
-        <w:rPr>
-          <w:rFonts w:ascii="Times New Roman" w:hAnsi="Times New Roman" w:cs="Times New Roman"/>
-          <w:sz w:val="24"/>
-        </w:rPr>
-        <w:t xml:space="preserve"> does not know if you are even using a database! </w:t>
-      </w:r>
-      <w:r>
-        <w:rPr>
-          <w:rFonts w:ascii="Times New Roman" w:hAnsi="Times New Roman" w:cs="Times New Roman"/>
-          <w:b/>
-          <w:sz w:val="24"/>
-        </w:rPr>
-        <w:t>As such, you must make the required calls to the server to manipulate your data as required, and then simply redraw the table (</w:t>
-      </w:r>
-      <w:proofErr w:type="spellStart"/>
-      <w:r>
-        <w:rPr>
-          <w:rFonts w:ascii="Times New Roman" w:hAnsi="Times New Roman" w:cs="Times New Roman"/>
-          <w:b/>
-          <w:sz w:val="24"/>
-        </w:rPr>
-        <w:t>fnDraw</w:t>
-      </w:r>
-      <w:proofErr w:type="spellEnd"/>
-      <w:r>
-        <w:rPr>
-          <w:rFonts w:ascii="Times New Roman" w:hAnsi="Times New Roman" w:cs="Times New Roman"/>
-          <w:b/>
-          <w:sz w:val="24"/>
-        </w:rPr>
-        <w:t>) to view the new data.</w:t>
-      </w:r>
-      <w:r>
-        <w:rPr>
-          <w:rFonts w:ascii="Times New Roman" w:hAnsi="Times New Roman" w:cs="Times New Roman"/>
-          <w:b/>
-          <w:sz w:val="24"/>
-        </w:rPr>
-        <w:t>’</w:t>
-      </w:r>
-    </w:p>
-    <w:p>
-      <w:pPr>
-        <w:pStyle w:val="ListParagraph"/>
-        <w:numPr>
-          <w:ilvl w:val="0"/>
-          <w:numId w:val="3"/>
-        </w:numPr>
-        <w:rPr>
-          <w:rFonts w:ascii="Times New Roman" w:hAnsi="Times New Roman" w:cs="Times New Roman"/>
-          <w:sz w:val="24"/>
-          <w:u w:val="single"/>
-        </w:rPr>
-      </w:pPr>
-      <w:r>
-        <w:rPr>
-          <w:rFonts w:ascii="Times New Roman" w:hAnsi="Times New Roman" w:cs="Times New Roman"/>
-          <w:sz w:val="24"/>
-        </w:rPr>
-        <w:lastRenderedPageBreak/>
-        <w:t xml:space="preserve">in order for this to work, you must set </w:t>
-      </w:r>
-      <w:proofErr w:type="spellStart"/>
-      <w:r>
-        <w:rPr>
-          <w:rFonts w:ascii="Times New Roman" w:hAnsi="Times New Roman" w:cs="Times New Roman"/>
-          <w:sz w:val="24"/>
-        </w:rPr>
-        <w:t>serverside</w:t>
-      </w:r>
-      <w:proofErr w:type="spellEnd"/>
-      <w:r>
-        <w:rPr>
-          <w:rFonts w:ascii="Times New Roman" w:hAnsi="Times New Roman" w:cs="Times New Roman"/>
-          <w:sz w:val="24"/>
-        </w:rPr>
-        <w:t xml:space="preserve"> : true in the data table </w:t>
-      </w:r>
-      <w:r>
-        <w:rPr>
-          <w:rFonts w:ascii="Times New Roman" w:hAnsi="Times New Roman" w:cs="Times New Roman"/>
-          <w:sz w:val="24"/>
-        </w:rPr>
-        <w:t>initialization</w:t>
-      </w:r>
-    </w:p>
-    <w:p>
-      <w:pPr>
-        <w:rPr>
-          <w:rFonts w:ascii="Times New Roman" w:hAnsi="Times New Roman" w:cs="Times New Roman"/>
-          <w:sz w:val="24"/>
-          <w:u w:val="single"/>
-        </w:rPr>
-      </w:pPr>
-    </w:p>
-    <w:p>
-      <w:pPr>
-        <w:rPr>
-          <w:rFonts w:ascii="Times New Roman" w:hAnsi="Times New Roman" w:cs="Times New Roman"/>
-          <w:sz w:val="24"/>
-          <w:u w:val="single"/>
-        </w:rPr>
-      </w:pPr>
-    </w:p>
-    <w:p>
-      <w:pPr>
-        <w:rPr>
-          <w:rFonts w:ascii="Times New Roman" w:hAnsi="Times New Roman" w:cs="Times New Roman"/>
-          <w:sz w:val="24"/>
-          <w:u w:val="single"/>
-        </w:rPr>
-      </w:pPr>
-    </w:p>
-    <w:p>
-      <w:pPr>
-        <w:rPr>
-          <w:rFonts w:ascii="Times New Roman" w:hAnsi="Times New Roman" w:cs="Times New Roman"/>
-          <w:sz w:val="24"/>
-          <w:u w:val="single"/>
-        </w:rPr>
-      </w:pPr>
-      <w:r>
-        <w:rPr>
-          <w:rFonts w:ascii="Times New Roman" w:hAnsi="Times New Roman" w:cs="Times New Roman"/>
-          <w:sz w:val="24"/>
-          <w:u w:val="single"/>
-        </w:rPr>
-        <w:t>MULTI-COLUMN SORT</w:t>
-      </w:r>
     </w:p>
     <w:sectPr>
       <w:pgSz w:w="12240" w:h="15840"/>

</xml_diff>

<commit_message>
ENTRYING RESERVATIONS TO TABLESTORAGE WORKSSSSSSSit will take alllott more time to sync with front-end and enter in REAL datavalues
</commit_message>
<xml_diff>
--- a/READ.docx
+++ b/READ.docx
@@ -281,7 +281,6 @@
       <w:r>
         <w:rPr>
           <w:rFonts w:ascii="Times New Roman" w:hAnsi="Times New Roman" w:cs="Times New Roman"/>
-          <w:noProof/>
           <w:sz w:val="24"/>
           <w:u w:val="single"/>
         </w:rPr>
@@ -526,16 +525,7 @@
           <w:rFonts w:ascii="Times New Roman" w:hAnsi="Times New Roman" w:cs="Times New Roman"/>
           <w:sz w:val="24"/>
         </w:rPr>
-        <w:t>a</w:t>
-      </w:r>
-      <w:bookmarkStart w:id="0" w:name="_GoBack"/>
-      <w:bookmarkEnd w:id="0"/>
-      <w:r>
-        <w:rPr>
-          <w:rFonts w:ascii="Times New Roman" w:hAnsi="Times New Roman" w:cs="Times New Roman"/>
-          <w:sz w:val="24"/>
-        </w:rPr>
-        <w:t>sync</w:t>
+        <w:t>async</w:t>
       </w:r>
       <w:r>
         <w:rPr>
@@ -658,15 +648,335 @@
     </w:p>
     <w:p>
       <w:pPr>
-        <w:rPr>
-          <w:rFonts w:ascii="Times New Roman" w:hAnsi="Times New Roman" w:cs="Times New Roman"/>
-          <w:sz w:val="24"/>
-          <w:u w:val="single"/>
-        </w:rPr>
-      </w:pPr>
-    </w:p>
-    <w:p>
-      <w:pPr>
+        <w:spacing w:after="0"/>
+        <w:rPr>
+          <w:rFonts w:ascii="Times New Roman" w:hAnsi="Times New Roman" w:cs="Times New Roman"/>
+          <w:sz w:val="24"/>
+        </w:rPr>
+      </w:pPr>
+      <w:r>
+        <w:rPr>
+          <w:rFonts w:ascii="Times New Roman" w:hAnsi="Times New Roman" w:cs="Times New Roman"/>
+          <w:sz w:val="24"/>
+        </w:rPr>
+        <w:lastRenderedPageBreak/>
+        <w:t>Database Storage Notes</w:t>
+      </w:r>
+    </w:p>
+    <w:p>
+      <w:pPr>
+        <w:spacing w:after="0"/>
+        <w:rPr>
+          <w:rFonts w:ascii="Times New Roman" w:hAnsi="Times New Roman" w:cs="Times New Roman"/>
+          <w:sz w:val="24"/>
+        </w:rPr>
+      </w:pPr>
+    </w:p>
+    <w:p>
+      <w:pPr>
+        <w:spacing w:after="0"/>
+        <w:rPr>
+          <w:rFonts w:ascii="Times New Roman" w:hAnsi="Times New Roman" w:cs="Times New Roman"/>
+          <w:sz w:val="24"/>
+          <w:u w:val="single"/>
+        </w:rPr>
+      </w:pPr>
+      <w:r>
+        <w:rPr>
+          <w:rFonts w:ascii="Times New Roman" w:hAnsi="Times New Roman" w:cs="Times New Roman"/>
+          <w:sz w:val="24"/>
+          <w:u w:val="single"/>
+        </w:rPr>
+        <w:t>User-Table</w:t>
+      </w:r>
+    </w:p>
+    <w:p>
+      <w:pPr>
+        <w:pStyle w:val="ListParagraph"/>
+        <w:numPr>
+          <w:ilvl w:val="0"/>
+          <w:numId w:val="2"/>
+        </w:numPr>
+        <w:spacing w:after="0"/>
+        <w:rPr>
+          <w:rFonts w:ascii="Times New Roman" w:hAnsi="Times New Roman" w:cs="Times New Roman"/>
+          <w:sz w:val="24"/>
+          <w:u w:val="single"/>
+        </w:rPr>
+      </w:pPr>
+      <w:r>
+        <w:rPr>
+          <w:rFonts w:ascii="Times New Roman" w:hAnsi="Times New Roman" w:cs="Times New Roman"/>
+          <w:sz w:val="24"/>
+        </w:rPr>
+        <w:t>PartitionKey : users’s email</w:t>
+      </w:r>
+    </w:p>
+    <w:p>
+      <w:pPr>
+        <w:pStyle w:val="ListParagraph"/>
+        <w:numPr>
+          <w:ilvl w:val="0"/>
+          <w:numId w:val="2"/>
+        </w:numPr>
+        <w:spacing w:after="0"/>
+        <w:rPr>
+          <w:rFonts w:ascii="Times New Roman" w:hAnsi="Times New Roman" w:cs="Times New Roman"/>
+          <w:sz w:val="24"/>
+          <w:u w:val="single"/>
+        </w:rPr>
+      </w:pPr>
+      <w:r>
+        <w:rPr>
+          <w:rFonts w:ascii="Times New Roman" w:hAnsi="Times New Roman" w:cs="Times New Roman"/>
+          <w:sz w:val="24"/>
+        </w:rPr>
+        <w:t>RowKey : “userinfo” –hardcoded</w:t>
+      </w:r>
+    </w:p>
+    <w:p>
+      <w:pPr>
+        <w:pStyle w:val="ListParagraph"/>
+        <w:numPr>
+          <w:ilvl w:val="0"/>
+          <w:numId w:val="2"/>
+        </w:numPr>
+        <w:spacing w:after="0"/>
+        <w:rPr>
+          <w:rFonts w:ascii="Times New Roman" w:hAnsi="Times New Roman" w:cs="Times New Roman"/>
+          <w:sz w:val="24"/>
+          <w:u w:val="single"/>
+        </w:rPr>
+      </w:pPr>
+      <w:r>
+        <w:rPr>
+          <w:rFonts w:ascii="Times New Roman" w:hAnsi="Times New Roman" w:cs="Times New Roman"/>
+          <w:sz w:val="24"/>
+        </w:rPr>
+        <w:t>*Rest of fields store info on the user</w:t>
+      </w:r>
+    </w:p>
+    <w:p>
+      <w:pPr>
+        <w:spacing w:after="0"/>
+        <w:rPr>
+          <w:rFonts w:ascii="Times New Roman" w:hAnsi="Times New Roman" w:cs="Times New Roman"/>
+          <w:sz w:val="24"/>
+          <w:u w:val="single"/>
+        </w:rPr>
+      </w:pPr>
+    </w:p>
+    <w:p>
+      <w:pPr>
+        <w:spacing w:after="0"/>
+        <w:rPr>
+          <w:rFonts w:ascii="Times New Roman" w:hAnsi="Times New Roman" w:cs="Times New Roman"/>
+          <w:sz w:val="24"/>
+        </w:rPr>
+      </w:pPr>
+      <w:r>
+        <w:rPr>
+          <w:rFonts w:ascii="Times New Roman" w:hAnsi="Times New Roman" w:cs="Times New Roman"/>
+          <w:sz w:val="24"/>
+          <w:u w:val="single"/>
+        </w:rPr>
+        <w:t>Market</w:t>
+      </w:r>
+      <w:r>
+        <w:rPr>
+          <w:rFonts w:ascii="Times New Roman" w:hAnsi="Times New Roman" w:cs="Times New Roman"/>
+          <w:sz w:val="24"/>
+        </w:rPr>
+        <w:t xml:space="preserve"> – HAVING TROUBLE WITH THIS</w:t>
+      </w:r>
+    </w:p>
+    <w:p>
+      <w:pPr>
+        <w:pStyle w:val="ListParagraph"/>
+        <w:numPr>
+          <w:ilvl w:val="0"/>
+          <w:numId w:val="2"/>
+        </w:numPr>
+        <w:spacing w:after="0"/>
+        <w:rPr>
+          <w:rFonts w:ascii="Times New Roman" w:hAnsi="Times New Roman" w:cs="Times New Roman"/>
+          <w:sz w:val="24"/>
+          <w:u w:val="single"/>
+        </w:rPr>
+      </w:pPr>
+      <w:r>
+        <w:rPr>
+          <w:rFonts w:ascii="Times New Roman" w:hAnsi="Times New Roman" w:cs="Times New Roman"/>
+          <w:sz w:val="24"/>
+        </w:rPr>
+        <w:t>PartitionKey : postalcode of reservation</w:t>
+      </w:r>
+    </w:p>
+    <w:p>
+      <w:pPr>
+        <w:pStyle w:val="ListParagraph"/>
+        <w:numPr>
+          <w:ilvl w:val="0"/>
+          <w:numId w:val="2"/>
+        </w:numPr>
+        <w:spacing w:after="0"/>
+        <w:rPr>
+          <w:rFonts w:ascii="Times New Roman" w:hAnsi="Times New Roman" w:cs="Times New Roman"/>
+          <w:sz w:val="24"/>
+          <w:u w:val="single"/>
+        </w:rPr>
+      </w:pPr>
+      <w:r>
+        <w:rPr>
+          <w:rFonts w:ascii="Times New Roman" w:hAnsi="Times New Roman" w:cs="Times New Roman"/>
+          <w:sz w:val="24"/>
+        </w:rPr>
+        <w:t>RowKey : *a number* representing the nth reservation this is in the partition</w:t>
+      </w:r>
+    </w:p>
+    <w:p>
+      <w:pPr>
+        <w:pStyle w:val="ListParagraph"/>
+        <w:numPr>
+          <w:ilvl w:val="0"/>
+          <w:numId w:val="2"/>
+        </w:numPr>
+        <w:spacing w:after="0"/>
+        <w:rPr>
+          <w:rFonts w:ascii="Times New Roman" w:hAnsi="Times New Roman" w:cs="Times New Roman"/>
+          <w:sz w:val="24"/>
+          <w:u w:val="single"/>
+        </w:rPr>
+      </w:pPr>
+      <w:r>
+        <w:rPr>
+          <w:rFonts w:ascii="Times New Roman" w:hAnsi="Times New Roman" w:cs="Times New Roman"/>
+          <w:sz w:val="24"/>
+        </w:rPr>
+        <w:t>*Rest of fields store info on the res*</w:t>
+      </w:r>
+    </w:p>
+    <w:p>
+      <w:pPr>
+        <w:spacing w:after="0"/>
+        <w:rPr>
+          <w:rFonts w:ascii="Times New Roman" w:hAnsi="Times New Roman" w:cs="Times New Roman"/>
+          <w:sz w:val="24"/>
+          <w:u w:val="single"/>
+        </w:rPr>
+      </w:pPr>
+    </w:p>
+    <w:p>
+      <w:pPr>
+        <w:spacing w:after="0"/>
+        <w:rPr>
+          <w:rFonts w:ascii="Times New Roman" w:hAnsi="Times New Roman" w:cs="Times New Roman"/>
+          <w:sz w:val="24"/>
+        </w:rPr>
+      </w:pPr>
+      <w:r>
+        <w:rPr>
+          <w:rFonts w:ascii="Times New Roman" w:hAnsi="Times New Roman" w:cs="Times New Roman"/>
+          <w:sz w:val="24"/>
+          <w:u w:val="single"/>
+        </w:rPr>
+        <w:t>Market</w:t>
+      </w:r>
+      <w:r>
+        <w:rPr>
+          <w:rFonts w:ascii="Times New Roman" w:hAnsi="Times New Roman" w:cs="Times New Roman"/>
+          <w:sz w:val="24"/>
+        </w:rPr>
+        <w:t xml:space="preserve"> – NEW SCHEME</w:t>
+      </w:r>
+    </w:p>
+    <w:p>
+      <w:pPr>
+        <w:pStyle w:val="ListParagraph"/>
+        <w:numPr>
+          <w:ilvl w:val="0"/>
+          <w:numId w:val="2"/>
+        </w:numPr>
+        <w:spacing w:after="0"/>
+        <w:rPr>
+          <w:rFonts w:ascii="Times New Roman" w:hAnsi="Times New Roman" w:cs="Times New Roman"/>
+          <w:sz w:val="24"/>
+        </w:rPr>
+      </w:pPr>
+      <w:r>
+        <w:rPr>
+          <w:rFonts w:ascii="Times New Roman" w:hAnsi="Times New Roman" w:cs="Times New Roman"/>
+          <w:sz w:val="24"/>
+        </w:rPr>
+        <w:t>PartitionKey : email of person who made it</w:t>
+      </w:r>
+    </w:p>
+    <w:p>
+      <w:pPr>
+        <w:pStyle w:val="ListParagraph"/>
+        <w:numPr>
+          <w:ilvl w:val="0"/>
+          <w:numId w:val="2"/>
+        </w:numPr>
+        <w:spacing w:after="0"/>
+        <w:rPr>
+          <w:rFonts w:ascii="Times New Roman" w:hAnsi="Times New Roman" w:cs="Times New Roman"/>
+          <w:sz w:val="24"/>
+        </w:rPr>
+      </w:pPr>
+      <w:r>
+        <w:rPr>
+          <w:rFonts w:ascii="Times New Roman" w:hAnsi="Times New Roman" w:cs="Times New Roman"/>
+          <w:sz w:val="24"/>
+        </w:rPr>
+        <w:t>RowKey : *a number* repres</w:t>
+      </w:r>
+      <w:r>
+        <w:rPr>
+          <w:rFonts w:ascii="Times New Roman" w:hAnsi="Times New Roman" w:cs="Times New Roman"/>
+          <w:sz w:val="24"/>
+        </w:rPr>
+        <w:t>enting the nth reservation of this partition(or person)</w:t>
+      </w:r>
+    </w:p>
+    <w:p>
+      <w:pPr>
+        <w:pStyle w:val="ListParagraph"/>
+        <w:numPr>
+          <w:ilvl w:val="0"/>
+          <w:numId w:val="2"/>
+        </w:numPr>
+        <w:spacing w:after="0"/>
+        <w:rPr>
+          <w:rFonts w:ascii="Times New Roman" w:hAnsi="Times New Roman" w:cs="Times New Roman"/>
+          <w:sz w:val="24"/>
+          <w:u w:val="single"/>
+        </w:rPr>
+      </w:pPr>
+      <w:r>
+        <w:rPr>
+          <w:rFonts w:ascii="Times New Roman" w:hAnsi="Times New Roman" w:cs="Times New Roman"/>
+          <w:sz w:val="24"/>
+        </w:rPr>
+        <w:t>*Rest of fields store info on the res*</w:t>
+      </w:r>
+    </w:p>
+    <w:p>
+      <w:pPr>
+        <w:pStyle w:val="ListParagraph"/>
+        <w:spacing w:after="0"/>
+        <w:ind w:left="360"/>
+        <w:rPr>
+          <w:rFonts w:ascii="Times New Roman" w:hAnsi="Times New Roman" w:cs="Times New Roman"/>
+          <w:sz w:val="24"/>
+        </w:rPr>
+      </w:pPr>
+      <w:bookmarkStart w:id="0" w:name="_GoBack"/>
+      <w:bookmarkEnd w:id="0"/>
+    </w:p>
+    <w:p>
+      <w:pPr>
+        <w:spacing w:after="0"/>
         <w:rPr>
           <w:rFonts w:ascii="Times New Roman" w:hAnsi="Times New Roman" w:cs="Times New Roman"/>
           <w:sz w:val="24"/>
@@ -1773,6 +2083,9 @@
   <w:style w:type="paragraph" w:default="1" w:styleId="Normal">
     <w:name w:val="Normal"/>
     <w:qFormat/>
+    <w:rPr>
+      <w:noProof/>
+    </w:rPr>
   </w:style>
   <w:style w:type="character" w:default="1" w:styleId="DefaultParagraphFont">
     <w:name w:val="Default Paragraph Font"/>

</xml_diff>

<commit_message>
added way to delete entries in a table
</commit_message>
<xml_diff>
--- a/READ.docx
+++ b/READ.docx
@@ -538,6 +538,34 @@
     <w:p>
       <w:pPr>
         <w:pStyle w:val="ListParagraph"/>
+        <w:numPr>
+          <w:ilvl w:val="0"/>
+          <w:numId w:val="2"/>
+        </w:numPr>
+        <w:rPr>
+          <w:rFonts w:ascii="Times New Roman" w:hAnsi="Times New Roman" w:cs="Times New Roman"/>
+          <w:sz w:val="24"/>
+          <w:u w:val="single"/>
+        </w:rPr>
+      </w:pPr>
+      <w:r>
+        <w:rPr>
+          <w:rFonts w:ascii="Times New Roman" w:hAnsi="Times New Roman" w:cs="Times New Roman"/>
+          <w:sz w:val="24"/>
+        </w:rPr>
+        <w:t>Idea- store the all the user’s personal information in a cookie ??</w:t>
+      </w:r>
+      <w:r>
+        <w:rPr>
+          <w:rFonts w:ascii="Times New Roman" w:hAnsi="Times New Roman" w:cs="Times New Roman"/>
+          <w:sz w:val="24"/>
+        </w:rPr>
+        <w:t>, although, I don’t think professional websites do that</w:t>
+      </w:r>
+    </w:p>
+    <w:p>
+      <w:pPr>
+        <w:pStyle w:val="ListParagraph"/>
         <w:ind w:left="360"/>
         <w:rPr>
           <w:rFonts w:ascii="Times New Roman" w:hAnsi="Times New Roman" w:cs="Times New Roman"/>
@@ -659,7 +687,6 @@
           <w:rFonts w:ascii="Times New Roman" w:hAnsi="Times New Roman" w:cs="Times New Roman"/>
           <w:sz w:val="24"/>
         </w:rPr>
-        <w:lastRenderedPageBreak/>
         <w:t>Database Storage Notes</w:t>
       </w:r>
     </w:p>
@@ -971,18 +998,109 @@
           <w:sz w:val="24"/>
         </w:rPr>
       </w:pPr>
+    </w:p>
+    <w:p>
+      <w:pPr>
+        <w:spacing w:after="0"/>
+        <w:rPr>
+          <w:rFonts w:ascii="Times New Roman" w:hAnsi="Times New Roman" w:cs="Times New Roman"/>
+          <w:sz w:val="24"/>
+          <w:u w:val="single"/>
+        </w:rPr>
+      </w:pPr>
+    </w:p>
+    <w:p>
+      <w:pPr>
+        <w:spacing w:after="0"/>
+        <w:rPr>
+          <w:rFonts w:ascii="Times New Roman" w:hAnsi="Times New Roman" w:cs="Times New Roman"/>
+          <w:sz w:val="24"/>
+          <w:u w:val="single"/>
+        </w:rPr>
+      </w:pPr>
+    </w:p>
+    <w:p>
+      <w:pPr>
+        <w:spacing w:after="0"/>
+        <w:rPr>
+          <w:rFonts w:ascii="Times New Roman" w:hAnsi="Times New Roman" w:cs="Times New Roman"/>
+          <w:sz w:val="24"/>
+          <w:u w:val="single"/>
+        </w:rPr>
+      </w:pPr>
+      <w:r>
+        <w:rPr>
+          <w:rFonts w:ascii="Times New Roman" w:hAnsi="Times New Roman" w:cs="Times New Roman"/>
+          <w:sz w:val="24"/>
+          <w:u w:val="single"/>
+        </w:rPr>
+        <w:t>Questions To Arvind</w:t>
+      </w:r>
+    </w:p>
+    <w:p>
+      <w:pPr>
+        <w:pStyle w:val="ListParagraph"/>
+        <w:numPr>
+          <w:ilvl w:val="0"/>
+          <w:numId w:val="2"/>
+        </w:numPr>
+        <w:spacing w:after="0"/>
+        <w:rPr>
+          <w:rFonts w:ascii="Times New Roman" w:hAnsi="Times New Roman" w:cs="Times New Roman"/>
+          <w:sz w:val="24"/>
+        </w:rPr>
+      </w:pPr>
+      <w:r>
+        <w:rPr>
+          <w:rFonts w:ascii="Times New Roman" w:hAnsi="Times New Roman" w:cs="Times New Roman"/>
+          <w:sz w:val="24"/>
+        </w:rPr>
+        <w:t>Can I query all entitities that have a name value pair of this…</w:t>
+      </w:r>
+    </w:p>
+    <w:p>
+      <w:pPr>
+        <w:pStyle w:val="ListParagraph"/>
+        <w:numPr>
+          <w:ilvl w:val="0"/>
+          <w:numId w:val="3"/>
+        </w:numPr>
+        <w:spacing w:after="0"/>
+        <w:rPr>
+          <w:rFonts w:ascii="Times New Roman" w:hAnsi="Times New Roman" w:cs="Times New Roman"/>
+          <w:sz w:val="24"/>
+        </w:rPr>
+      </w:pPr>
+      <w:r>
+        <w:rPr>
+          <w:rFonts w:ascii="Times New Roman" w:hAnsi="Times New Roman" w:cs="Times New Roman"/>
+          <w:sz w:val="24"/>
+        </w:rPr>
+        <w:t>Right now, I am finding only ways to query entites based of off name, and not value</w:t>
+      </w:r>
+    </w:p>
+    <w:p>
+      <w:pPr>
+        <w:pStyle w:val="ListParagraph"/>
+        <w:numPr>
+          <w:ilvl w:val="0"/>
+          <w:numId w:val="2"/>
+        </w:numPr>
+        <w:spacing w:after="0"/>
+        <w:rPr>
+          <w:rFonts w:ascii="Times New Roman" w:hAnsi="Times New Roman" w:cs="Times New Roman"/>
+          <w:sz w:val="24"/>
+        </w:rPr>
+      </w:pPr>
+      <w:r>
+        <w:rPr>
+          <w:rFonts w:ascii="Times New Roman" w:hAnsi="Times New Roman" w:cs="Times New Roman"/>
+          <w:sz w:val="24"/>
+        </w:rPr>
+        <w:t>How can a page *timeout*, because right now a page will continue loading forever if a match is found with a route, but no response is made by the server</w:t>
+      </w:r>
       <w:bookmarkStart w:id="0" w:name="_GoBack"/>
       <w:bookmarkEnd w:id="0"/>
-    </w:p>
-    <w:p>
-      <w:pPr>
-        <w:spacing w:after="0"/>
-        <w:rPr>
-          <w:rFonts w:ascii="Times New Roman" w:hAnsi="Times New Roman" w:cs="Times New Roman"/>
-          <w:sz w:val="24"/>
-          <w:u w:val="single"/>
-        </w:rPr>
-      </w:pPr>
     </w:p>
     <w:sectPr>
       <w:pgSz w:w="12240" w:h="15840"/>

</xml_diff>

<commit_message>
put my copyright notice
</commit_message>
<xml_diff>
--- a/READ.docx
+++ b/READ.docx
@@ -1098,6 +1098,34 @@
           <w:sz w:val="24"/>
         </w:rPr>
         <w:t>How can a page *timeout*, because right now a page will continue loading forever if a match is found with a route, but no response is made by the server</w:t>
+      </w:r>
+    </w:p>
+    <w:p>
+      <w:pPr>
+        <w:pStyle w:val="ListParagraph"/>
+        <w:numPr>
+          <w:ilvl w:val="0"/>
+          <w:numId w:val="2"/>
+        </w:numPr>
+        <w:spacing w:after="0"/>
+        <w:rPr>
+          <w:rFonts w:ascii="Times New Roman" w:hAnsi="Times New Roman" w:cs="Times New Roman"/>
+          <w:sz w:val="24"/>
+        </w:rPr>
+      </w:pPr>
+      <w:r>
+        <w:rPr>
+          <w:rFonts w:ascii="Times New Roman" w:hAnsi="Times New Roman" w:cs="Times New Roman"/>
+          <w:sz w:val="24"/>
+        </w:rPr>
+        <w:t>In dev.js, I thought I forced the post “dev/:tableName/delete-entries” route to be asynchrounous.  So why is it not?, because after deleting like 10 entries, the page refreshes with only like 8 deleted</w:t>
+      </w:r>
+      <w:r>
+        <w:rPr>
+          <w:rFonts w:ascii="Times New Roman" w:hAnsi="Times New Roman" w:cs="Times New Roman"/>
+          <w:sz w:val="24"/>
+        </w:rPr>
+        <w:t>.  Only after refreshing again are all gone</w:t>
       </w:r>
       <w:bookmarkStart w:id="0" w:name="_GoBack"/>
       <w:bookmarkEnd w:id="0"/>

</xml_diff>

<commit_message>
copied all files into usb, had to re-add everything to git, also changed database's so had to change the db keys
</commit_message>
<xml_diff>
--- a/READ.docx
+++ b/READ.docx
@@ -7,6 +7,7 @@
         <w:rPr>
           <w:rFonts w:ascii="Times New Roman" w:hAnsi="Times New Roman" w:cs="Times New Roman"/>
           <w:sz w:val="24"/>
+          <w:u w:val="single"/>
         </w:rPr>
       </w:pPr>
       <w:r>
@@ -17,6 +18,35 @@
         </w:rPr>
         <w:t>To Do</w:t>
       </w:r>
+    </w:p>
+    <w:p>
+      <w:pPr>
+        <w:pStyle w:val="ListParagraph"/>
+        <w:numPr>
+          <w:ilvl w:val="0"/>
+          <w:numId w:val="4"/>
+        </w:numPr>
+        <w:rPr>
+          <w:rFonts w:ascii="Times New Roman" w:hAnsi="Times New Roman" w:cs="Times New Roman"/>
+          <w:sz w:val="24"/>
+        </w:rPr>
+      </w:pPr>
+      <w:r>
+        <w:rPr>
+          <w:rFonts w:ascii="Times New Roman" w:hAnsi="Times New Roman" w:cs="Times New Roman"/>
+          <w:sz w:val="24"/>
+        </w:rPr>
+        <w:t>If someone logs in with bad credentials, the server doesn’t timeout, it just keeps running for evereverever</w:t>
+      </w:r>
+      <w:r>
+        <w:rPr>
+          <w:rFonts w:ascii="Times New Roman" w:hAnsi="Times New Roman" w:cs="Times New Roman"/>
+          <w:sz w:val="24"/>
+        </w:rPr>
+        <w:t xml:space="preserve"> </w:t>
+      </w:r>
+      <w:bookmarkStart w:id="0" w:name="_GoBack"/>
+      <w:bookmarkEnd w:id="0"/>
     </w:p>
     <w:p>
       <w:pPr>
@@ -632,6 +662,7 @@
           <w:rFonts w:ascii="Times New Roman" w:hAnsi="Times New Roman" w:cs="Times New Roman"/>
           <w:sz w:val="24"/>
         </w:rPr>
+        <w:lastRenderedPageBreak/>
         <w:t xml:space="preserve">in order for this to work, you must set </w:t>
       </w:r>
       <w:r>
@@ -1127,8 +1158,6 @@
         </w:rPr>
         <w:t>.  Only after refreshing again are all gone</w:t>
       </w:r>
-      <w:bookmarkStart w:id="0" w:name="_GoBack"/>
-      <w:bookmarkEnd w:id="0"/>
     </w:p>
     <w:sectPr>
       <w:pgSz w:w="12240" w:h="15840"/>

</xml_diff>